<commit_message>
Adding more systematic design
</commit_message>
<xml_diff>
--- a/Sub Systematic/SSDD COP Dismounted DocID COPDvA.docx
+++ b/Sub Systematic/SSDD COP Dismounted DocID COPDvA.docx
@@ -2306,76 +2306,32 @@
         <w:rPr>
           <w:lang w:val="en-US"/>
         </w:rPr>
-        <w:t xml:space="preserve"> (COP) situational awareness platform. The a Dismounted COP is achieved by scaling the full COP, as defined by the xxxx (ref. main project) to fit a portable device and adding required security, communication and location measures.</w:t>
-      </w:r>
-    </w:p>
-    <w:p>
-      <w:pPr>
+        <w:t xml:space="preserve"> (COP) situational awareness platform. The a Dismounted COP is achieved by scaling the full COP, as defined by the </w:t>
+      </w:r>
+      <w:r>
         <w:rPr>
           <w:lang w:val="en-US"/>
         </w:rPr>
-      </w:pPr>
-    </w:p>
-    <w:p>
-      <w:pPr>
-        <w:autoSpaceDE w:val="0"/>
-        <w:autoSpaceDN w:val="0"/>
-        <w:adjustRightInd w:val="0"/>
-        <w:spacing w:after="0" w:line="240" w:lineRule="auto"/>
-        <w:rPr>
-          <w:rFonts w:ascii="Arial" w:hAnsi="Arial" w:cs="Arial"/>
-          <w:i/>
-          <w:lang w:val="en-GB" w:eastAsia="en-GB"/>
-        </w:rPr>
-      </w:pPr>
-      <w:r>
-        <w:rPr>
-          <w:rFonts w:ascii="Arial" w:hAnsi="Arial" w:cs="Arial"/>
-          <w:i/>
-          <w:lang w:val="en-GB" w:eastAsia="en-GB"/>
-        </w:rPr>
-        <w:t>This paragraph shall contain a full identification of the system to which this</w:t>
-      </w:r>
-    </w:p>
-    <w:p>
-      <w:pPr>
-        <w:autoSpaceDE w:val="0"/>
-        <w:autoSpaceDN w:val="0"/>
-        <w:adjustRightInd w:val="0"/>
-        <w:spacing w:after="0" w:line="240" w:lineRule="auto"/>
-        <w:rPr>
-          <w:rFonts w:ascii="Arial" w:hAnsi="Arial" w:cs="Arial"/>
-          <w:i/>
-          <w:lang w:val="en-GB" w:eastAsia="en-GB"/>
-        </w:rPr>
-      </w:pPr>
-      <w:r>
-        <w:rPr>
-          <w:rFonts w:ascii="Arial" w:hAnsi="Arial" w:cs="Arial"/>
-          <w:i/>
-          <w:lang w:val="en-GB" w:eastAsia="en-GB"/>
-        </w:rPr>
-        <w:t>document applies, including, as applicable, identification number(s), title(s), abbreviation(s),</w:t>
-      </w:r>
-    </w:p>
-    <w:p>
-      <w:pPr>
-        <w:autoSpaceDE w:val="0"/>
-        <w:autoSpaceDN w:val="0"/>
-        <w:adjustRightInd w:val="0"/>
-        <w:spacing w:after="0" w:line="240" w:lineRule="auto"/>
-        <w:rPr>
-          <w:rFonts w:ascii="Arial" w:hAnsi="Arial" w:cs="Arial"/>
-          <w:lang w:val="en-GB" w:eastAsia="en-GB"/>
-        </w:rPr>
-      </w:pPr>
-      <w:r>
-        <w:rPr>
-          <w:rFonts w:ascii="Arial" w:hAnsi="Arial" w:cs="Arial"/>
-          <w:i/>
-          <w:lang w:val="en-GB" w:eastAsia="en-GB"/>
-        </w:rPr>
-        <w:t>version number(s), and release number(s).</w:t>
+        <w:t>SiteWare Tracking Server system</w:t>
+      </w:r>
+      <w:r>
+        <w:rPr>
+          <w:lang w:val="en-US"/>
+        </w:rPr>
+        <w:t xml:space="preserve"> (</w:t>
+      </w:r>
+      <w:r>
+        <w:rPr>
+          <w:highlight w:val="yellow"/>
+          <w:lang w:val="en-US"/>
+        </w:rPr>
+        <w:t>ref. main project</w:t>
+      </w:r>
+      <w:r>
+        <w:rPr>
+          <w:lang w:val="en-US"/>
+        </w:rPr>
+        <w:t>) to fit a portable device and adding required security, communication and location measures.</w:t>
       </w:r>
     </w:p>
     <w:p>
@@ -2385,6 +2341,7 @@
       </w:pPr>
       <w:bookmarkStart w:id="2" w:name="_Toc273452991"/>
       <w:r>
+        <w:lastRenderedPageBreak/>
         <w:t>System overview</w:t>
       </w:r>
       <w:bookmarkEnd w:id="2"/>
@@ -2399,67 +2356,149 @@
         <w:rPr>
           <w:lang w:val="en-GB"/>
         </w:rPr>
-        <w:t>The system is a Dismounted COP, enabling military, disaster and other required personal to gain an overview of the battlefield, crises or situation</w:t>
-      </w:r>
-    </w:p>
-    <w:p>
-      <w:pPr>
-        <w:rPr>
-          <w:lang w:val="en-GB"/>
-        </w:rPr>
-      </w:pPr>
-      <w:r>
-        <w:rPr>
-          <w:lang w:val="en-GB"/>
-        </w:rPr>
-        <w:t>The system is a self protection suite for a F-16 combat aircraft , it shall protect the aircraft against missile attacks. The system consists of 2 main systems:</w:t>
-      </w:r>
-    </w:p>
-    <w:p>
-      <w:pPr>
-        <w:numPr>
-          <w:ilvl w:val="0"/>
-          <w:numId w:val="4"/>
-        </w:numPr>
-        <w:rPr>
-          <w:lang w:val="en-GB"/>
-        </w:rPr>
-      </w:pPr>
-      <w:r>
-        <w:rPr>
-          <w:lang w:val="en-GB"/>
-        </w:rPr>
-        <w:t>Cockpit Unit, which communicate with the systems in the POD and Aircraft Mission Computer. Has also an interface to the aircraft intercom system and an interface for the user to control the system.</w:t>
-      </w:r>
-    </w:p>
-    <w:p>
-      <w:pPr>
-        <w:numPr>
-          <w:ilvl w:val="0"/>
-          <w:numId w:val="4"/>
-        </w:numPr>
-        <w:rPr>
-          <w:lang w:val="en-GB"/>
-        </w:rPr>
-      </w:pPr>
-      <w:r>
-        <w:rPr>
-          <w:lang w:val="en-GB"/>
-        </w:rPr>
-        <w:t>POD, which holds magazines for flares and chaffs and what is needed for firing them of, plus the MWS system.</w:t>
-      </w:r>
-    </w:p>
-    <w:p>
-      <w:pPr>
-        <w:keepNext/>
-        <w:ind w:left="540"/>
-      </w:pPr>
-      <w:r>
-        <w:rPr>
-          <w:lang w:val="en-GB"/>
-        </w:rPr>
-        <w:lastRenderedPageBreak/>
-        <w:pict>
+        <w:t xml:space="preserve">The system is a Dismounted COP, enabling military, disaster and other required personal to gain an overview of the battlefield, crises or </w:t>
+      </w:r>
+      <w:r>
+        <w:rPr>
+          <w:lang w:val="en-GB"/>
+        </w:rPr>
+        <w:t xml:space="preserve">other </w:t>
+      </w:r>
+      <w:r>
+        <w:rPr>
+          <w:lang w:val="en-GB"/>
+        </w:rPr>
+        <w:t>situation</w:t>
+      </w:r>
+      <w:r>
+        <w:rPr>
+          <w:lang w:val="en-GB"/>
+        </w:rPr>
+        <w:t xml:space="preserve">. </w:t>
+      </w:r>
+    </w:p>
+    <w:p>
+      <w:pPr>
+        <w:rPr>
+          <w:lang w:val="en-GB"/>
+        </w:rPr>
+      </w:pPr>
+      <w:r>
+        <w:rPr>
+          <w:lang w:val="en-GB"/>
+        </w:rPr>
+        <w:t>The system allows for integration with other military and disaster systems as defined by the Systematic SiteWare Track Server system (</w:t>
+      </w:r>
+      <w:r>
+        <w:rPr>
+          <w:highlight w:val="yellow"/>
+          <w:lang w:val="en-GB"/>
+        </w:rPr>
+        <w:t>ref. main project</w:t>
+      </w:r>
+      <w:r>
+        <w:rPr>
+          <w:lang w:val="en-GB"/>
+        </w:rPr>
+        <w:t>).</w:t>
+      </w:r>
+    </w:p>
+    <w:p>
+      <w:pPr>
+        <w:rPr>
+          <w:lang w:val="en-GB"/>
+        </w:rPr>
+      </w:pPr>
+      <w:r>
+        <w:rPr>
+          <w:lang w:val="en-GB"/>
+        </w:rPr>
+        <w:t>The Dismounted COP must be able to transmit its current location to the tracking server, as well as receive tracking and other information from the server about units and activities in the area.</w:t>
+      </w:r>
+    </w:p>
+    <w:p>
+      <w:pPr>
+        <w:rPr>
+          <w:lang w:val="en-GB"/>
+        </w:rPr>
+      </w:pPr>
+      <w:r>
+        <w:rPr>
+          <w:lang w:val="en-GB"/>
+        </w:rPr>
+        <w:t>The system must be battery powered, mobile and operational under extreme conditions and while wearing gloves.</w:t>
+      </w:r>
+    </w:p>
+    <w:p>
+      <w:pPr>
+        <w:rPr>
+          <w:lang w:val="en-GB"/>
+        </w:rPr>
+      </w:pPr>
+      <w:r>
+        <w:rPr>
+          <w:lang w:val="en-GB"/>
+        </w:rPr>
+        <w:t xml:space="preserve">An overall system drawing may be seen in </w:t>
+      </w:r>
+      <w:r>
+        <w:rPr>
+          <w:lang w:val="en-GB"/>
+        </w:rPr>
+        <w:fldChar w:fldCharType="begin"/>
+      </w:r>
+      <w:r>
+        <w:rPr>
+          <w:lang w:val="en-GB"/>
+        </w:rPr>
+        <w:instrText xml:space="preserve"> REF _Ref274077137 \h </w:instrText>
+      </w:r>
+      <w:r>
+        <w:rPr>
+          <w:lang w:val="en-GB"/>
+        </w:rPr>
+      </w:r>
+      <w:r>
+        <w:rPr>
+          <w:lang w:val="en-GB"/>
+        </w:rPr>
+        <w:fldChar w:fldCharType="separate"/>
+      </w:r>
+      <w:r>
+        <w:rPr>
+          <w:lang w:val="en-US"/>
+        </w:rPr>
+        <w:t xml:space="preserve">Figure </w:t>
+      </w:r>
+      <w:r>
+        <w:rPr>
+          <w:noProof/>
+          <w:lang w:val="en-US"/>
+        </w:rPr>
+        <w:t>1</w:t>
+      </w:r>
+      <w:r>
+        <w:rPr>
+          <w:lang w:val="en-GB"/>
+        </w:rPr>
+        <w:fldChar w:fldCharType="end"/>
+      </w:r>
+      <w:r>
+        <w:rPr>
+          <w:lang w:val="en-GB"/>
+        </w:rPr>
+        <w:t>.</w:t>
+      </w:r>
+    </w:p>
+    <w:p>
+      <w:pPr>
+        <w:jc w:val="center"/>
+        <w:rPr>
+          <w:lang w:val="en-GB"/>
+        </w:rPr>
+      </w:pPr>
+      <w:r>
+        <w:object w:dxaOrig="8975" w:dyaOrig="7038">
           <v:shapetype id="_x0000_t75" coordsize="21600,21600" o:spt="75" o:preferrelative="t" path="m@4@5l@4@11@9@11@9@5xe" filled="f" stroked="f">
             <v:stroke joinstyle="miter"/>
             <v:formulas>
@@ -2479,20 +2518,23 @@
             <v:path o:extrusionok="f" gradientshapeok="t" o:connecttype="rect"/>
             <o:lock v:ext="edit" aspectratio="t"/>
           </v:shapetype>
-          <v:shape id="_x0000_i1025" type="#_x0000_t75" style="width:465pt;height:388.5pt">
-            <v:imagedata r:id="rId7" o:title=""/>
+          <v:shape id="_x0000_i1025" type="#_x0000_t75" style="width:448.5pt;height:351.75pt" o:ole="">
+            <v:imagedata r:id="rId8" o:title=""/>
           </v:shape>
-        </w:pict>
+          <o:OLEObject Type="Embed" ProgID="Visio.Drawing.11" ShapeID="_x0000_i1025" DrawAspect="Content" ObjectID="_1347819761" r:id="rId9"/>
+        </w:object>
       </w:r>
     </w:p>
     <w:p>
       <w:pPr>
         <w:pStyle w:val="Billedtekst"/>
         <w:ind w:left="1080"/>
-        <w:rPr>
-          <w:lang w:val="en-GB"/>
-        </w:rPr>
-      </w:pPr>
+        <w:jc w:val="center"/>
+        <w:rPr>
+          <w:lang w:val="en-GB"/>
+        </w:rPr>
+      </w:pPr>
+      <w:bookmarkStart w:id="3" w:name="_Ref274077137"/>
       <w:r>
         <w:rPr>
           <w:lang w:val="en-US"/>
@@ -2530,245 +2572,18 @@
         </w:rPr>
         <w:fldChar w:fldCharType="end"/>
       </w:r>
-    </w:p>
-    <w:p>
-      <w:pPr>
-        <w:rPr>
-          <w:lang w:val="en-GB"/>
-        </w:rPr>
-      </w:pPr>
-      <w:r>
-        <w:rPr>
-          <w:lang w:val="en-GB"/>
-        </w:rPr>
-        <w:t xml:space="preserve">Missiles shall be detected by the MWS that are provided as a GFE equipment and mounted by Company F. When missile attacks are detected information is sent to the cockpit control unit, which depending on the mode it is in will react on the information and is able to react by dispensing flares and chaffs according to the program chosen. By the interface to the aircraft intercom system audio cues and warnings can be provided. </w:t>
-      </w:r>
-    </w:p>
-    <w:p>
-      <w:pPr>
-        <w:rPr>
-          <w:lang w:val="en-GB"/>
-        </w:rPr>
-      </w:pPr>
-      <w:r>
-        <w:rPr>
-          <w:lang w:val="en-GB"/>
-        </w:rPr>
-        <w:t>The system has a number of different users depending on what is done and where:</w:t>
-      </w:r>
-    </w:p>
-    <w:p>
-      <w:pPr>
-        <w:numPr>
-          <w:ilvl w:val="0"/>
-          <w:numId w:val="3"/>
-        </w:numPr>
-        <w:rPr>
-          <w:lang w:val="en-GB"/>
-        </w:rPr>
-      </w:pPr>
-      <w:r>
-        <w:rPr>
-          <w:lang w:val="en-GB"/>
-        </w:rPr>
-        <w:t>On ground the system can be maintained by technicians that update SW and control the system</w:t>
-      </w:r>
-    </w:p>
-    <w:p>
-      <w:pPr>
-        <w:numPr>
-          <w:ilvl w:val="0"/>
-          <w:numId w:val="3"/>
-        </w:numPr>
-        <w:rPr>
-          <w:lang w:val="en-GB"/>
-        </w:rPr>
-      </w:pPr>
-      <w:r>
-        <w:rPr>
-          <w:lang w:val="en-GB"/>
-        </w:rPr>
-        <w:t>Ground personnel shall be able to mount it and</w:t>
-      </w:r>
-      <w:r>
-        <w:rPr>
-          <w:lang w:val="en-GB"/>
-        </w:rPr>
-        <w:t>,</w:t>
-      </w:r>
-      <w:r>
-        <w:rPr>
-          <w:lang w:val="en-GB"/>
-        </w:rPr>
-        <w:t xml:space="preserve"> when ready </w:t>
-      </w:r>
-      <w:r>
-        <w:rPr>
-          <w:lang w:val="en-GB"/>
-        </w:rPr>
-        <w:t>for</w:t>
-      </w:r>
-      <w:r>
-        <w:rPr>
-          <w:lang w:val="en-GB"/>
-        </w:rPr>
-        <w:t xml:space="preserve"> takeoff</w:t>
-      </w:r>
-      <w:r>
-        <w:rPr>
-          <w:lang w:val="en-GB"/>
-        </w:rPr>
-        <w:t>,</w:t>
-      </w:r>
-      <w:r>
-        <w:rPr>
-          <w:lang w:val="en-GB"/>
-        </w:rPr>
-        <w:t xml:space="preserve"> arm it.</w:t>
-      </w:r>
-    </w:p>
-    <w:p>
-      <w:pPr>
-        <w:numPr>
-          <w:ilvl w:val="0"/>
-          <w:numId w:val="3"/>
-        </w:numPr>
-        <w:rPr>
-          <w:lang w:val="en-GB"/>
-        </w:rPr>
-      </w:pPr>
-      <w:r>
-        <w:rPr>
-          <w:lang w:val="en-GB"/>
-        </w:rPr>
-        <w:t>The pilot shall use the system, by choosing an appropriate program and depending on program chosen</w:t>
-      </w:r>
-      <w:r>
-        <w:rPr>
-          <w:lang w:val="en-GB"/>
-        </w:rPr>
-        <w:t>, consent</w:t>
-      </w:r>
-      <w:r>
-        <w:rPr>
-          <w:lang w:val="en-GB"/>
-        </w:rPr>
-        <w:t xml:space="preserve"> dispense when missile attacks are detected.</w:t>
-      </w:r>
-    </w:p>
-    <w:p>
-      <w:pPr>
-        <w:rPr>
-          <w:lang w:val="en-GB"/>
-        </w:rPr>
-      </w:pPr>
-      <w:r>
-        <w:rPr>
-          <w:lang w:val="en-GB"/>
-        </w:rPr>
-        <w:t xml:space="preserve"> </w:t>
-      </w:r>
-      <w:r>
-        <w:rPr>
-          <w:lang w:val="en-GB"/>
-        </w:rPr>
-        <w:t>After dispensing has happened maintenance has to be done again to fill up the magazines again with flares and chaffs.</w:t>
-      </w:r>
-    </w:p>
-    <w:p>
-      <w:pPr>
-        <w:autoSpaceDE w:val="0"/>
-        <w:autoSpaceDN w:val="0"/>
-        <w:adjustRightInd w:val="0"/>
-        <w:spacing w:after="0" w:line="240" w:lineRule="auto"/>
-        <w:rPr>
-          <w:rFonts w:ascii="Arial" w:hAnsi="Arial" w:cs="Arial"/>
-          <w:lang w:val="en-GB" w:eastAsia="en-GB"/>
-        </w:rPr>
-      </w:pPr>
-      <w:r>
-        <w:rPr>
-          <w:rFonts w:ascii="Arial" w:hAnsi="Arial" w:cs="Arial"/>
-          <w:lang w:val="en-GB" w:eastAsia="en-GB"/>
-        </w:rPr>
-        <w:lastRenderedPageBreak/>
-        <w:t>This paragraph shall briefly state the purpose of the system to which</w:t>
-      </w:r>
-    </w:p>
-    <w:p>
-      <w:pPr>
-        <w:autoSpaceDE w:val="0"/>
-        <w:autoSpaceDN w:val="0"/>
-        <w:adjustRightInd w:val="0"/>
-        <w:spacing w:after="0" w:line="240" w:lineRule="auto"/>
-        <w:rPr>
-          <w:rFonts w:ascii="Arial" w:hAnsi="Arial" w:cs="Arial"/>
-          <w:lang w:val="en-GB" w:eastAsia="en-GB"/>
-        </w:rPr>
-      </w:pPr>
-      <w:r>
-        <w:rPr>
-          <w:rFonts w:ascii="Arial" w:hAnsi="Arial" w:cs="Arial"/>
-          <w:lang w:val="en-GB" w:eastAsia="en-GB"/>
-        </w:rPr>
-        <w:t>this document applies. It shall describe the general nature of the system; summarize the history</w:t>
-      </w:r>
-    </w:p>
-    <w:p>
-      <w:pPr>
-        <w:autoSpaceDE w:val="0"/>
-        <w:autoSpaceDN w:val="0"/>
-        <w:adjustRightInd w:val="0"/>
-        <w:spacing w:after="0" w:line="240" w:lineRule="auto"/>
-        <w:rPr>
-          <w:rFonts w:ascii="Arial" w:hAnsi="Arial" w:cs="Arial"/>
-          <w:lang w:val="en-GB" w:eastAsia="en-GB"/>
-        </w:rPr>
-      </w:pPr>
-      <w:r>
-        <w:rPr>
-          <w:rFonts w:ascii="Arial" w:hAnsi="Arial" w:cs="Arial"/>
-          <w:lang w:val="en-GB" w:eastAsia="en-GB"/>
-        </w:rPr>
-        <w:t>of system development, operation, and maintenance; identify the project sponsor, acquirer, user,</w:t>
-      </w:r>
-    </w:p>
-    <w:p>
-      <w:pPr>
-        <w:autoSpaceDE w:val="0"/>
-        <w:autoSpaceDN w:val="0"/>
-        <w:adjustRightInd w:val="0"/>
-        <w:spacing w:after="0" w:line="240" w:lineRule="auto"/>
-        <w:rPr>
-          <w:rFonts w:ascii="Arial" w:hAnsi="Arial" w:cs="Arial"/>
-          <w:lang w:val="en-GB" w:eastAsia="en-GB"/>
-        </w:rPr>
-      </w:pPr>
-      <w:r>
-        <w:rPr>
-          <w:rFonts w:ascii="Arial" w:hAnsi="Arial" w:cs="Arial"/>
-          <w:lang w:val="en-GB" w:eastAsia="en-GB"/>
-        </w:rPr>
-        <w:t>developer, and support agencies; identify current and planned operating sites; and list other</w:t>
-      </w:r>
-    </w:p>
-    <w:p>
-      <w:pPr>
-        <w:autoSpaceDE w:val="0"/>
-        <w:autoSpaceDN w:val="0"/>
-        <w:adjustRightInd w:val="0"/>
-        <w:spacing w:after="0" w:line="240" w:lineRule="auto"/>
-        <w:rPr>
-          <w:rFonts w:ascii="Arial" w:hAnsi="Arial" w:cs="Arial"/>
-          <w:lang w:val="en-GB" w:eastAsia="en-GB"/>
-        </w:rPr>
-      </w:pPr>
-      <w:r>
-        <w:rPr>
-          <w:rFonts w:ascii="Arial" w:hAnsi="Arial" w:cs="Arial"/>
-          <w:lang w:val="en-GB" w:eastAsia="en-GB"/>
-        </w:rPr>
-        <w:t>relevant documents.</w:t>
+      <w:bookmarkEnd w:id="3"/>
+      <w:r>
+        <w:rPr>
+          <w:lang w:val="en-US"/>
+        </w:rPr>
+        <w:t>: System drawing of the Dismounted COP</w:t>
+      </w:r>
+      <w:r>
+        <w:rPr>
+          <w:lang w:val="en-US"/>
+        </w:rPr>
+        <w:t>.</w:t>
       </w:r>
     </w:p>
     <w:p>
@@ -2776,51 +2591,48 @@
         <w:pStyle w:val="Overskrift2"/>
         <w:ind w:left="720"/>
       </w:pPr>
-      <w:bookmarkStart w:id="3" w:name="_Toc273452992"/>
-      <w:r>
-        <w:t>Document overview.</w:t>
-      </w:r>
-      <w:bookmarkEnd w:id="3"/>
-      <w:r>
-        <w:t xml:space="preserve"> </w:t>
-      </w:r>
-    </w:p>
-    <w:p>
-      <w:pPr>
-        <w:autoSpaceDE w:val="0"/>
-        <w:autoSpaceDN w:val="0"/>
-        <w:adjustRightInd w:val="0"/>
-        <w:spacing w:after="0" w:line="240" w:lineRule="auto"/>
-        <w:rPr>
-          <w:rFonts w:ascii="Arial" w:hAnsi="Arial" w:cs="Arial"/>
-          <w:lang w:val="en-GB" w:eastAsia="en-GB"/>
-        </w:rPr>
-      </w:pPr>
-      <w:r>
-        <w:rPr>
-          <w:rFonts w:ascii="Arial" w:hAnsi="Arial" w:cs="Arial"/>
-          <w:lang w:val="en-GB" w:eastAsia="en-GB"/>
-        </w:rPr>
-        <w:t>This paragraph shall summarize the purpose and contents of this</w:t>
-      </w:r>
-    </w:p>
-    <w:p>
-      <w:pPr>
-        <w:autoSpaceDE w:val="0"/>
-        <w:autoSpaceDN w:val="0"/>
-        <w:adjustRightInd w:val="0"/>
-        <w:spacing w:after="0" w:line="240" w:lineRule="auto"/>
-        <w:rPr>
-          <w:rFonts w:ascii="Arial" w:hAnsi="Arial" w:cs="Arial"/>
-          <w:lang w:val="en-GB" w:eastAsia="en-GB"/>
-        </w:rPr>
-      </w:pPr>
-      <w:r>
-        <w:rPr>
-          <w:rFonts w:ascii="Arial" w:hAnsi="Arial" w:cs="Arial"/>
-          <w:lang w:val="en-GB" w:eastAsia="en-GB"/>
-        </w:rPr>
-        <w:t>document and shall describe any security or privacy considerations associated with its use.</w:t>
+      <w:bookmarkStart w:id="4" w:name="_Toc273452992"/>
+      <w:r>
+        <w:t>Document overview</w:t>
+      </w:r>
+      <w:bookmarkEnd w:id="4"/>
+    </w:p>
+    <w:p>
+      <w:pPr>
+        <w:rPr>
+          <w:lang w:val="en-GB"/>
+        </w:rPr>
+      </w:pPr>
+      <w:r>
+        <w:rPr>
+          <w:lang w:val="en-GB"/>
+        </w:rPr>
+        <w:t xml:space="preserve">This document details the overall system design and its purpose is to guide the detailed design </w:t>
+      </w:r>
+      <w:r>
+        <w:rPr>
+          <w:lang w:val="en-GB"/>
+        </w:rPr>
+        <w:t xml:space="preserve">of the dismounted COP </w:t>
+      </w:r>
+      <w:r>
+        <w:rPr>
+          <w:lang w:val="en-GB"/>
+        </w:rPr>
+        <w:t>to achieve the optimal solution while k</w:t>
+      </w:r>
+      <w:r>
+        <w:rPr>
+          <w:lang w:val="en-GB"/>
+        </w:rPr>
+        <w:t xml:space="preserve">eeping the overall goal abreast as well as document </w:t>
+      </w:r>
+      <w:r>
+        <w:rPr>
+          <w:lang w:val="en-GB"/>
+        </w:rPr>
+        <w:lastRenderedPageBreak/>
+        <w:t>any rationales of rejected technologies or designs and pinpoint risks and areas with tight requirement traceability (areas where extra care must be taken to meet requirements).</w:t>
       </w:r>
     </w:p>
     <w:p>
@@ -2828,85 +2640,648 @@
         <w:pStyle w:val="Overskrift1"/>
         <w:ind w:left="360"/>
       </w:pPr>
-      <w:bookmarkStart w:id="4" w:name="_Toc273452993"/>
-      <w:r>
-        <w:t>Referenced documents.</w:t>
-      </w:r>
-      <w:bookmarkEnd w:id="4"/>
-      <w:r>
-        <w:t xml:space="preserve"> </w:t>
-      </w:r>
-    </w:p>
-    <w:p>
-      <w:pPr>
-        <w:autoSpaceDE w:val="0"/>
-        <w:autoSpaceDN w:val="0"/>
-        <w:adjustRightInd w:val="0"/>
-        <w:spacing w:after="0" w:line="240" w:lineRule="auto"/>
-        <w:rPr>
-          <w:rFonts w:ascii="Arial" w:hAnsi="Arial" w:cs="Arial"/>
-          <w:lang w:val="en-GB" w:eastAsia="en-GB"/>
-        </w:rPr>
-      </w:pPr>
-      <w:r>
-        <w:rPr>
-          <w:rFonts w:ascii="Arial" w:hAnsi="Arial" w:cs="Arial"/>
-          <w:lang w:val="en-GB" w:eastAsia="en-GB"/>
-        </w:rPr>
-        <w:t>This section shall list the number, title, revision, and date of all</w:t>
-      </w:r>
-    </w:p>
-    <w:p>
-      <w:pPr>
-        <w:autoSpaceDE w:val="0"/>
-        <w:autoSpaceDN w:val="0"/>
-        <w:adjustRightInd w:val="0"/>
-        <w:spacing w:after="0" w:line="240" w:lineRule="auto"/>
-        <w:rPr>
-          <w:rFonts w:ascii="Arial" w:hAnsi="Arial" w:cs="Arial"/>
-          <w:lang w:val="en-GB" w:eastAsia="en-GB"/>
-        </w:rPr>
-      </w:pPr>
-      <w:r>
-        <w:rPr>
-          <w:rFonts w:ascii="Arial" w:hAnsi="Arial" w:cs="Arial"/>
-          <w:lang w:val="en-GB" w:eastAsia="en-GB"/>
-        </w:rPr>
-        <w:t>documents referenced in this document. This section shall also identify the source for all</w:t>
-      </w:r>
-    </w:p>
-    <w:p>
-      <w:pPr>
-        <w:autoSpaceDE w:val="0"/>
-        <w:autoSpaceDN w:val="0"/>
-        <w:adjustRightInd w:val="0"/>
-        <w:spacing w:after="0" w:line="240" w:lineRule="auto"/>
-        <w:rPr>
-          <w:rFonts w:ascii="Arial" w:hAnsi="Arial" w:cs="Arial"/>
-          <w:lang w:val="en-GB" w:eastAsia="en-GB"/>
-        </w:rPr>
-      </w:pPr>
-      <w:r>
-        <w:rPr>
-          <w:rFonts w:ascii="Arial" w:hAnsi="Arial" w:cs="Arial"/>
-          <w:lang w:val="en-GB" w:eastAsia="en-GB"/>
-        </w:rPr>
-        <w:t>documents not available through normal Government stocking activities.</w:t>
-      </w:r>
+      <w:bookmarkStart w:id="5" w:name="_Toc273452993"/>
+      <w:r>
+        <w:t>Referenced documents</w:t>
+      </w:r>
+      <w:bookmarkEnd w:id="5"/>
+    </w:p>
+    <w:tbl>
+      <w:tblPr>
+        <w:tblW w:w="0" w:type="auto"/>
+        <w:tblBorders>
+          <w:top w:val="single" w:sz="4" w:space="0" w:color="000000"/>
+          <w:left w:val="single" w:sz="4" w:space="0" w:color="000000"/>
+          <w:bottom w:val="single" w:sz="4" w:space="0" w:color="000000"/>
+          <w:right w:val="single" w:sz="4" w:space="0" w:color="000000"/>
+          <w:insideH w:val="single" w:sz="4" w:space="0" w:color="000000"/>
+          <w:insideV w:val="single" w:sz="4" w:space="0" w:color="000000"/>
+        </w:tblBorders>
+        <w:tblLook w:val="04A0"/>
+      </w:tblPr>
+      <w:tblGrid>
+        <w:gridCol w:w="1384"/>
+        <w:gridCol w:w="2126"/>
+        <w:gridCol w:w="6337"/>
+      </w:tblGrid>
+      <w:tr>
+        <w:tc>
+          <w:tcPr>
+            <w:tcW w:w="1384" w:type="dxa"/>
+          </w:tcPr>
+          <w:p>
+            <w:pPr>
+              <w:autoSpaceDE w:val="0"/>
+              <w:autoSpaceDN w:val="0"/>
+              <w:adjustRightInd w:val="0"/>
+              <w:spacing w:after="0" w:line="240" w:lineRule="auto"/>
+              <w:rPr>
+                <w:rFonts w:ascii="Arial" w:hAnsi="Arial" w:cs="Arial"/>
+                <w:b/>
+                <w:lang w:val="en-GB" w:eastAsia="en-GB"/>
+              </w:rPr>
+            </w:pPr>
+            <w:r>
+              <w:rPr>
+                <w:rFonts w:ascii="Arial" w:hAnsi="Arial" w:cs="Arial"/>
+                <w:b/>
+                <w:lang w:val="en-GB" w:eastAsia="en-GB"/>
+              </w:rPr>
+              <w:t>Doc. ID</w:t>
+            </w:r>
+          </w:p>
+        </w:tc>
+        <w:tc>
+          <w:tcPr>
+            <w:tcW w:w="2126" w:type="dxa"/>
+          </w:tcPr>
+          <w:p>
+            <w:pPr>
+              <w:autoSpaceDE w:val="0"/>
+              <w:autoSpaceDN w:val="0"/>
+              <w:adjustRightInd w:val="0"/>
+              <w:spacing w:after="0" w:line="240" w:lineRule="auto"/>
+              <w:rPr>
+                <w:rFonts w:ascii="Arial" w:hAnsi="Arial" w:cs="Arial"/>
+                <w:b/>
+                <w:lang w:val="en-GB" w:eastAsia="en-GB"/>
+              </w:rPr>
+            </w:pPr>
+            <w:r>
+              <w:rPr>
+                <w:rFonts w:ascii="Arial" w:hAnsi="Arial" w:cs="Arial"/>
+                <w:b/>
+                <w:lang w:val="en-GB" w:eastAsia="en-GB"/>
+              </w:rPr>
+              <w:t>Name</w:t>
+            </w:r>
+          </w:p>
+        </w:tc>
+        <w:tc>
+          <w:tcPr>
+            <w:tcW w:w="6337" w:type="dxa"/>
+          </w:tcPr>
+          <w:p>
+            <w:pPr>
+              <w:autoSpaceDE w:val="0"/>
+              <w:autoSpaceDN w:val="0"/>
+              <w:adjustRightInd w:val="0"/>
+              <w:spacing w:after="0" w:line="240" w:lineRule="auto"/>
+              <w:rPr>
+                <w:rFonts w:ascii="Arial" w:hAnsi="Arial" w:cs="Arial"/>
+                <w:b/>
+                <w:lang w:val="en-GB" w:eastAsia="en-GB"/>
+              </w:rPr>
+            </w:pPr>
+            <w:r>
+              <w:rPr>
+                <w:rFonts w:ascii="Arial" w:hAnsi="Arial" w:cs="Arial"/>
+                <w:b/>
+                <w:lang w:val="en-GB" w:eastAsia="en-GB"/>
+              </w:rPr>
+              <w:t>Description</w:t>
+            </w:r>
+          </w:p>
+        </w:tc>
+      </w:tr>
+      <w:tr>
+        <w:tc>
+          <w:tcPr>
+            <w:tcW w:w="1384" w:type="dxa"/>
+          </w:tcPr>
+          <w:p>
+            <w:pPr>
+              <w:autoSpaceDE w:val="0"/>
+              <w:autoSpaceDN w:val="0"/>
+              <w:adjustRightInd w:val="0"/>
+              <w:spacing w:after="0" w:line="240" w:lineRule="auto"/>
+              <w:rPr>
+                <w:rFonts w:ascii="Arial" w:hAnsi="Arial" w:cs="Arial"/>
+                <w:lang w:val="en-GB" w:eastAsia="en-GB"/>
+              </w:rPr>
+            </w:pPr>
+            <w:r>
+              <w:rPr>
+                <w:rFonts w:ascii="Arial" w:hAnsi="Arial" w:cs="Arial"/>
+                <w:lang w:val="en-GB" w:eastAsia="en-GB"/>
+              </w:rPr>
+              <w:t>STSSvA4</w:t>
+            </w:r>
+          </w:p>
+        </w:tc>
+        <w:tc>
+          <w:tcPr>
+            <w:tcW w:w="2126" w:type="dxa"/>
+          </w:tcPr>
+          <w:p>
+            <w:pPr>
+              <w:autoSpaceDE w:val="0"/>
+              <w:autoSpaceDN w:val="0"/>
+              <w:adjustRightInd w:val="0"/>
+              <w:spacing w:after="0" w:line="240" w:lineRule="auto"/>
+              <w:rPr>
+                <w:rFonts w:ascii="Arial" w:hAnsi="Arial" w:cs="Arial"/>
+                <w:lang w:val="en-GB" w:eastAsia="en-GB"/>
+              </w:rPr>
+            </w:pPr>
+            <w:r>
+              <w:rPr>
+                <w:rFonts w:ascii="Arial" w:hAnsi="Arial" w:cs="Arial"/>
+                <w:lang w:val="en-GB" w:eastAsia="en-GB"/>
+              </w:rPr>
+              <w:t>SiteWare Tracking server system</w:t>
+            </w:r>
+          </w:p>
+        </w:tc>
+        <w:tc>
+          <w:tcPr>
+            <w:tcW w:w="6337" w:type="dxa"/>
+          </w:tcPr>
+          <w:p>
+            <w:pPr>
+              <w:autoSpaceDE w:val="0"/>
+              <w:autoSpaceDN w:val="0"/>
+              <w:adjustRightInd w:val="0"/>
+              <w:spacing w:after="0" w:line="240" w:lineRule="auto"/>
+              <w:rPr>
+                <w:rFonts w:ascii="Arial" w:hAnsi="Arial" w:cs="Arial"/>
+                <w:lang w:val="en-GB" w:eastAsia="en-GB"/>
+              </w:rPr>
+            </w:pPr>
+            <w:r>
+              <w:rPr>
+                <w:rFonts w:ascii="Arial" w:hAnsi="Arial" w:cs="Arial"/>
+                <w:lang w:val="en-GB" w:eastAsia="en-GB"/>
+              </w:rPr>
+              <w:t>The complete documentation of the SiteWare Tracking server system which this Dismounted COP is a portable version of.</w:t>
+            </w:r>
+          </w:p>
+        </w:tc>
+      </w:tr>
+      <w:tr>
+        <w:tc>
+          <w:tcPr>
+            <w:tcW w:w="1384" w:type="dxa"/>
+          </w:tcPr>
+          <w:p>
+            <w:pPr>
+              <w:autoSpaceDE w:val="0"/>
+              <w:autoSpaceDN w:val="0"/>
+              <w:adjustRightInd w:val="0"/>
+              <w:spacing w:after="0" w:line="240" w:lineRule="auto"/>
+              <w:rPr>
+                <w:rFonts w:ascii="Arial" w:hAnsi="Arial" w:cs="Arial"/>
+                <w:lang w:val="en-GB" w:eastAsia="en-GB"/>
+              </w:rPr>
+            </w:pPr>
+            <w:r>
+              <w:rPr>
+                <w:rFonts w:ascii="Arial" w:hAnsi="Arial" w:cs="Arial"/>
+                <w:lang w:val="en-GB" w:eastAsia="en-GB"/>
+              </w:rPr>
+              <w:t>CLi-ionvB</w:t>
+            </w:r>
+          </w:p>
+        </w:tc>
+        <w:tc>
+          <w:tcPr>
+            <w:tcW w:w="2126" w:type="dxa"/>
+          </w:tcPr>
+          <w:p>
+            <w:pPr>
+              <w:autoSpaceDE w:val="0"/>
+              <w:autoSpaceDN w:val="0"/>
+              <w:adjustRightInd w:val="0"/>
+              <w:spacing w:after="0" w:line="240" w:lineRule="auto"/>
+              <w:rPr>
+                <w:rFonts w:ascii="Arial" w:hAnsi="Arial" w:cs="Arial"/>
+                <w:lang w:val="en-GB" w:eastAsia="en-GB"/>
+              </w:rPr>
+            </w:pPr>
+            <w:r>
+              <w:rPr>
+                <w:rFonts w:ascii="Arial" w:hAnsi="Arial" w:cs="Arial"/>
+                <w:lang w:val="en-GB" w:eastAsia="en-GB"/>
+              </w:rPr>
+              <w:t>Cobolt Li-ion specification</w:t>
+            </w:r>
+          </w:p>
+        </w:tc>
+        <w:tc>
+          <w:tcPr>
+            <w:tcW w:w="6337" w:type="dxa"/>
+          </w:tcPr>
+          <w:p>
+            <w:pPr>
+              <w:autoSpaceDE w:val="0"/>
+              <w:autoSpaceDN w:val="0"/>
+              <w:adjustRightInd w:val="0"/>
+              <w:spacing w:after="0" w:line="240" w:lineRule="auto"/>
+              <w:rPr>
+                <w:rFonts w:ascii="Arial" w:hAnsi="Arial" w:cs="Arial"/>
+                <w:lang w:val="en-GB" w:eastAsia="en-GB"/>
+              </w:rPr>
+            </w:pPr>
+            <w:r>
+              <w:rPr>
+                <w:rFonts w:ascii="Arial" w:hAnsi="Arial" w:cs="Arial"/>
+                <w:lang w:val="en-GB" w:eastAsia="en-GB"/>
+              </w:rPr>
+              <w:t>Details about the performance, weight and handling of the Cobolt Li-ion power cell.</w:t>
+            </w:r>
+          </w:p>
+        </w:tc>
+      </w:tr>
+      <w:tr>
+        <w:tc>
+          <w:tcPr>
+            <w:tcW w:w="1384" w:type="dxa"/>
+          </w:tcPr>
+          <w:p>
+            <w:pPr>
+              <w:autoSpaceDE w:val="0"/>
+              <w:autoSpaceDN w:val="0"/>
+              <w:adjustRightInd w:val="0"/>
+              <w:spacing w:after="0" w:line="240" w:lineRule="auto"/>
+              <w:rPr>
+                <w:rFonts w:ascii="Arial" w:hAnsi="Arial" w:cs="Arial"/>
+                <w:lang w:val="en-GB" w:eastAsia="en-GB"/>
+              </w:rPr>
+            </w:pPr>
+            <w:r>
+              <w:rPr>
+                <w:rFonts w:ascii="Arial" w:hAnsi="Arial" w:cs="Arial"/>
+                <w:lang w:val="en-GB" w:eastAsia="en-GB"/>
+              </w:rPr>
+              <w:t>GSMv5</w:t>
+            </w:r>
+          </w:p>
+        </w:tc>
+        <w:tc>
+          <w:tcPr>
+            <w:tcW w:w="2126" w:type="dxa"/>
+          </w:tcPr>
+          <w:p>
+            <w:pPr>
+              <w:autoSpaceDE w:val="0"/>
+              <w:autoSpaceDN w:val="0"/>
+              <w:adjustRightInd w:val="0"/>
+              <w:spacing w:after="0" w:line="240" w:lineRule="auto"/>
+              <w:rPr>
+                <w:rFonts w:ascii="Arial" w:hAnsi="Arial" w:cs="Arial"/>
+                <w:lang w:val="en-GB" w:eastAsia="en-GB"/>
+              </w:rPr>
+            </w:pPr>
+          </w:p>
+        </w:tc>
+        <w:tc>
+          <w:tcPr>
+            <w:tcW w:w="6337" w:type="dxa"/>
+          </w:tcPr>
+          <w:p>
+            <w:pPr>
+              <w:autoSpaceDE w:val="0"/>
+              <w:autoSpaceDN w:val="0"/>
+              <w:adjustRightInd w:val="0"/>
+              <w:spacing w:after="0" w:line="240" w:lineRule="auto"/>
+              <w:rPr>
+                <w:rFonts w:ascii="Arial" w:hAnsi="Arial" w:cs="Arial"/>
+                <w:lang w:val="en-GB" w:eastAsia="en-GB"/>
+              </w:rPr>
+            </w:pPr>
+          </w:p>
+        </w:tc>
+      </w:tr>
+      <w:tr>
+        <w:tc>
+          <w:tcPr>
+            <w:tcW w:w="1384" w:type="dxa"/>
+          </w:tcPr>
+          <w:p>
+            <w:pPr>
+              <w:autoSpaceDE w:val="0"/>
+              <w:autoSpaceDN w:val="0"/>
+              <w:adjustRightInd w:val="0"/>
+              <w:spacing w:after="0" w:line="240" w:lineRule="auto"/>
+              <w:rPr>
+                <w:rFonts w:ascii="Arial" w:hAnsi="Arial" w:cs="Arial"/>
+                <w:lang w:val="en-GB" w:eastAsia="en-GB"/>
+              </w:rPr>
+            </w:pPr>
+            <w:r>
+              <w:rPr>
+                <w:rFonts w:ascii="Arial" w:hAnsi="Arial" w:cs="Arial"/>
+                <w:lang w:val="en-GB" w:eastAsia="en-GB"/>
+              </w:rPr>
+              <w:t>SATv6</w:t>
+            </w:r>
+          </w:p>
+        </w:tc>
+        <w:tc>
+          <w:tcPr>
+            <w:tcW w:w="2126" w:type="dxa"/>
+          </w:tcPr>
+          <w:p>
+            <w:pPr>
+              <w:autoSpaceDE w:val="0"/>
+              <w:autoSpaceDN w:val="0"/>
+              <w:adjustRightInd w:val="0"/>
+              <w:spacing w:after="0" w:line="240" w:lineRule="auto"/>
+              <w:rPr>
+                <w:rFonts w:ascii="Arial" w:hAnsi="Arial" w:cs="Arial"/>
+                <w:lang w:val="en-GB" w:eastAsia="en-GB"/>
+              </w:rPr>
+            </w:pPr>
+          </w:p>
+        </w:tc>
+        <w:tc>
+          <w:tcPr>
+            <w:tcW w:w="6337" w:type="dxa"/>
+          </w:tcPr>
+          <w:p>
+            <w:pPr>
+              <w:autoSpaceDE w:val="0"/>
+              <w:autoSpaceDN w:val="0"/>
+              <w:adjustRightInd w:val="0"/>
+              <w:spacing w:after="0" w:line="240" w:lineRule="auto"/>
+              <w:rPr>
+                <w:rFonts w:ascii="Arial" w:hAnsi="Arial" w:cs="Arial"/>
+                <w:lang w:val="en-GB" w:eastAsia="en-GB"/>
+              </w:rPr>
+            </w:pPr>
+          </w:p>
+        </w:tc>
+      </w:tr>
+      <w:tr>
+        <w:tc>
+          <w:tcPr>
+            <w:tcW w:w="1384" w:type="dxa"/>
+          </w:tcPr>
+          <w:p>
+            <w:pPr>
+              <w:autoSpaceDE w:val="0"/>
+              <w:autoSpaceDN w:val="0"/>
+              <w:adjustRightInd w:val="0"/>
+              <w:spacing w:after="0" w:line="240" w:lineRule="auto"/>
+              <w:rPr>
+                <w:rFonts w:ascii="Arial" w:hAnsi="Arial" w:cs="Arial"/>
+                <w:lang w:val="en-GB" w:eastAsia="en-GB"/>
+              </w:rPr>
+            </w:pPr>
+            <w:r>
+              <w:rPr>
+                <w:rFonts w:ascii="Arial" w:hAnsi="Arial" w:cs="Arial"/>
+                <w:lang w:val="en-GB" w:eastAsia="en-GB"/>
+              </w:rPr>
+              <w:t>WLANv7</w:t>
+            </w:r>
+          </w:p>
+        </w:tc>
+        <w:tc>
+          <w:tcPr>
+            <w:tcW w:w="2126" w:type="dxa"/>
+          </w:tcPr>
+          <w:p>
+            <w:pPr>
+              <w:autoSpaceDE w:val="0"/>
+              <w:autoSpaceDN w:val="0"/>
+              <w:adjustRightInd w:val="0"/>
+              <w:spacing w:after="0" w:line="240" w:lineRule="auto"/>
+              <w:rPr>
+                <w:rFonts w:ascii="Arial" w:hAnsi="Arial" w:cs="Arial"/>
+                <w:lang w:val="en-GB" w:eastAsia="en-GB"/>
+              </w:rPr>
+            </w:pPr>
+          </w:p>
+        </w:tc>
+        <w:tc>
+          <w:tcPr>
+            <w:tcW w:w="6337" w:type="dxa"/>
+          </w:tcPr>
+          <w:p>
+            <w:pPr>
+              <w:autoSpaceDE w:val="0"/>
+              <w:autoSpaceDN w:val="0"/>
+              <w:adjustRightInd w:val="0"/>
+              <w:spacing w:after="0" w:line="240" w:lineRule="auto"/>
+              <w:rPr>
+                <w:rFonts w:ascii="Arial" w:hAnsi="Arial" w:cs="Arial"/>
+                <w:lang w:val="en-GB" w:eastAsia="en-GB"/>
+              </w:rPr>
+            </w:pPr>
+          </w:p>
+        </w:tc>
+      </w:tr>
+      <w:tr>
+        <w:tc>
+          <w:tcPr>
+            <w:tcW w:w="1384" w:type="dxa"/>
+          </w:tcPr>
+          <w:p>
+            <w:pPr>
+              <w:autoSpaceDE w:val="0"/>
+              <w:autoSpaceDN w:val="0"/>
+              <w:adjustRightInd w:val="0"/>
+              <w:spacing w:after="0" w:line="240" w:lineRule="auto"/>
+              <w:rPr>
+                <w:rFonts w:ascii="Arial" w:hAnsi="Arial" w:cs="Arial"/>
+                <w:lang w:val="en-GB" w:eastAsia="en-GB"/>
+              </w:rPr>
+            </w:pPr>
+            <w:r>
+              <w:rPr>
+                <w:rFonts w:ascii="Arial" w:hAnsi="Arial" w:cs="Arial"/>
+                <w:lang w:val="en-GB" w:eastAsia="en-GB"/>
+              </w:rPr>
+              <w:t>RFv8</w:t>
+            </w:r>
+          </w:p>
+        </w:tc>
+        <w:tc>
+          <w:tcPr>
+            <w:tcW w:w="2126" w:type="dxa"/>
+          </w:tcPr>
+          <w:p>
+            <w:pPr>
+              <w:autoSpaceDE w:val="0"/>
+              <w:autoSpaceDN w:val="0"/>
+              <w:adjustRightInd w:val="0"/>
+              <w:spacing w:after="0" w:line="240" w:lineRule="auto"/>
+              <w:rPr>
+                <w:rFonts w:ascii="Arial" w:hAnsi="Arial" w:cs="Arial"/>
+                <w:lang w:val="en-GB" w:eastAsia="en-GB"/>
+              </w:rPr>
+            </w:pPr>
+          </w:p>
+        </w:tc>
+        <w:tc>
+          <w:tcPr>
+            <w:tcW w:w="6337" w:type="dxa"/>
+          </w:tcPr>
+          <w:p>
+            <w:pPr>
+              <w:autoSpaceDE w:val="0"/>
+              <w:autoSpaceDN w:val="0"/>
+              <w:adjustRightInd w:val="0"/>
+              <w:spacing w:after="0" w:line="240" w:lineRule="auto"/>
+              <w:rPr>
+                <w:rFonts w:ascii="Arial" w:hAnsi="Arial" w:cs="Arial"/>
+                <w:lang w:val="en-GB" w:eastAsia="en-GB"/>
+              </w:rPr>
+            </w:pPr>
+          </w:p>
+        </w:tc>
+      </w:tr>
+      <w:tr>
+        <w:tc>
+          <w:tcPr>
+            <w:tcW w:w="1384" w:type="dxa"/>
+          </w:tcPr>
+          <w:p>
+            <w:pPr>
+              <w:autoSpaceDE w:val="0"/>
+              <w:autoSpaceDN w:val="0"/>
+              <w:adjustRightInd w:val="0"/>
+              <w:spacing w:after="0" w:line="240" w:lineRule="auto"/>
+              <w:rPr>
+                <w:rFonts w:ascii="Arial" w:hAnsi="Arial" w:cs="Arial"/>
+                <w:lang w:val="en-GB" w:eastAsia="en-GB"/>
+              </w:rPr>
+            </w:pPr>
+          </w:p>
+        </w:tc>
+        <w:tc>
+          <w:tcPr>
+            <w:tcW w:w="2126" w:type="dxa"/>
+          </w:tcPr>
+          <w:p>
+            <w:pPr>
+              <w:autoSpaceDE w:val="0"/>
+              <w:autoSpaceDN w:val="0"/>
+              <w:adjustRightInd w:val="0"/>
+              <w:spacing w:after="0" w:line="240" w:lineRule="auto"/>
+              <w:rPr>
+                <w:rFonts w:ascii="Arial" w:hAnsi="Arial" w:cs="Arial"/>
+                <w:lang w:val="en-GB" w:eastAsia="en-GB"/>
+              </w:rPr>
+            </w:pPr>
+          </w:p>
+        </w:tc>
+        <w:tc>
+          <w:tcPr>
+            <w:tcW w:w="6337" w:type="dxa"/>
+          </w:tcPr>
+          <w:p>
+            <w:pPr>
+              <w:autoSpaceDE w:val="0"/>
+              <w:autoSpaceDN w:val="0"/>
+              <w:adjustRightInd w:val="0"/>
+              <w:spacing w:after="0" w:line="240" w:lineRule="auto"/>
+              <w:rPr>
+                <w:rFonts w:ascii="Arial" w:hAnsi="Arial" w:cs="Arial"/>
+                <w:lang w:val="en-GB" w:eastAsia="en-GB"/>
+              </w:rPr>
+            </w:pPr>
+          </w:p>
+        </w:tc>
+      </w:tr>
+    </w:tbl>
+    <w:p>
+      <w:pPr>
+        <w:autoSpaceDE w:val="0"/>
+        <w:autoSpaceDN w:val="0"/>
+        <w:adjustRightInd w:val="0"/>
+        <w:spacing w:after="0" w:line="240" w:lineRule="auto"/>
+        <w:rPr>
+          <w:rFonts w:ascii="Arial" w:hAnsi="Arial" w:cs="Arial"/>
+          <w:lang w:val="en-GB" w:eastAsia="en-GB"/>
+        </w:rPr>
+      </w:pPr>
     </w:p>
     <w:p>
       <w:pPr>
         <w:pStyle w:val="Overskrift1"/>
         <w:ind w:left="360"/>
       </w:pPr>
-      <w:bookmarkStart w:id="5" w:name="_Toc273452994"/>
-      <w:r>
-        <w:t>System-wide design decisions.</w:t>
-      </w:r>
-      <w:bookmarkEnd w:id="5"/>
-      <w:r>
-        <w:t xml:space="preserve"> </w:t>
-      </w:r>
+      <w:bookmarkStart w:id="6" w:name="_Toc273452994"/>
+      <w:r>
+        <w:t>System-wide design decisions</w:t>
+      </w:r>
+      <w:bookmarkEnd w:id="6"/>
+    </w:p>
+    <w:p>
+      <w:pPr>
+        <w:rPr>
+          <w:lang w:val="en-GB"/>
+        </w:rPr>
+      </w:pPr>
+    </w:p>
+    <w:p>
+      <w:pPr>
+        <w:pStyle w:val="Overskrift2"/>
+      </w:pPr>
+      <w:r>
+        <w:t>Weight and power consideration</w:t>
+      </w:r>
+    </w:p>
+    <w:p>
+      <w:pPr>
+        <w:rPr>
+          <w:lang w:val="en-GB"/>
+        </w:rPr>
+      </w:pPr>
+    </w:p>
+    <w:p>
+      <w:pPr>
+        <w:pStyle w:val="Overskrift2"/>
+      </w:pPr>
+      <w:r>
+        <w:t>Battery life and usage considerations</w:t>
+      </w:r>
+    </w:p>
+    <w:p>
+      <w:pPr>
+        <w:rPr>
+          <w:lang w:val="en-GB"/>
+        </w:rPr>
+      </w:pPr>
+    </w:p>
+    <w:p>
+      <w:pPr>
+        <w:pStyle w:val="Overskrift2"/>
+      </w:pPr>
+      <w:r>
+        <w:t>User interfacing consideration</w:t>
+      </w:r>
+    </w:p>
+    <w:p>
+      <w:pPr>
+        <w:rPr>
+          <w:lang w:val="en-GB"/>
+        </w:rPr>
+      </w:pPr>
+    </w:p>
+    <w:p>
+      <w:pPr>
+        <w:pStyle w:val="Overskrift2"/>
+      </w:pPr>
+      <w:r>
+        <w:t>Communication considerations</w:t>
+      </w:r>
+    </w:p>
+    <w:p>
+      <w:pPr>
+        <w:rPr>
+          <w:lang w:val="en-GB"/>
+        </w:rPr>
+      </w:pPr>
+    </w:p>
+    <w:p>
+      <w:pPr>
+        <w:rPr>
+          <w:lang w:val="en-GB"/>
+        </w:rPr>
+      </w:pPr>
     </w:p>
     <w:p>
       <w:pPr>
@@ -2943,7 +3318,21 @@
           <w:rFonts w:ascii="Arial" w:hAnsi="Arial" w:cs="Arial"/>
           <w:lang w:val="en-GB" w:eastAsia="en-GB"/>
         </w:rPr>
-        <w:t>present system-wide design decisions, that is, decisions about the system’s behavioral design</w:t>
+        <w:t xml:space="preserve">present system-wide design decisions, that is, decisions about the system’s </w:t>
+      </w:r>
+      <w:r>
+        <w:rPr>
+          <w:rFonts w:ascii="Arial" w:hAnsi="Arial" w:cs="Arial"/>
+          <w:lang w:val="en-GB" w:eastAsia="en-GB"/>
+        </w:rPr>
+        <w:t>behavioural</w:t>
+      </w:r>
+      <w:r>
+        <w:rPr>
+          <w:rFonts w:ascii="Arial" w:hAnsi="Arial" w:cs="Arial"/>
+          <w:lang w:val="en-GB" w:eastAsia="en-GB"/>
+        </w:rPr>
+        <w:t xml:space="preserve"> design</w:t>
       </w:r>
     </w:p>
     <w:p>
@@ -3133,6 +3522,7 @@
           <w:rFonts w:ascii="Arial" w:hAnsi="Arial" w:cs="Arial"/>
           <w:lang w:val="en-GB" w:eastAsia="en-GB"/>
         </w:rPr>
+        <w:lastRenderedPageBreak/>
         <w:t>including interfaces with other systems, configuration items, and users (4.3.x of this DID</w:t>
       </w:r>
     </w:p>
@@ -3426,11 +3816,11 @@
         <w:pStyle w:val="Overskrift1"/>
         <w:ind w:left="360"/>
       </w:pPr>
-      <w:bookmarkStart w:id="6" w:name="_Toc273452995"/>
+      <w:bookmarkStart w:id="7" w:name="_Toc273452995"/>
       <w:r>
         <w:t>System architectural design.</w:t>
       </w:r>
-      <w:bookmarkEnd w:id="6"/>
+      <w:bookmarkEnd w:id="7"/>
       <w:r>
         <w:t xml:space="preserve"> </w:t>
       </w:r>
@@ -3508,7 +3898,6 @@
           <w:rFonts w:ascii="Arial" w:hAnsi="Arial" w:cs="Arial"/>
           <w:lang w:val="en-GB" w:eastAsia="en-GB"/>
         </w:rPr>
-        <w:lastRenderedPageBreak/>
         <w:t>paragraph, it may be presented once and referenced from the other paragraphs. Design</w:t>
       </w:r>
     </w:p>
@@ -3631,11 +4020,11 @@
         <w:pStyle w:val="Overskrift2"/>
         <w:ind w:left="720"/>
       </w:pPr>
-      <w:bookmarkStart w:id="7" w:name="_Toc273452996"/>
+      <w:bookmarkStart w:id="8" w:name="_Toc273452996"/>
       <w:r>
         <w:t>System components.</w:t>
       </w:r>
-      <w:bookmarkEnd w:id="7"/>
+      <w:bookmarkEnd w:id="8"/>
       <w:r>
         <w:t xml:space="preserve"> </w:t>
       </w:r>
@@ -4055,6 +4444,7 @@
           <w:rFonts w:ascii="Arial" w:hAnsi="Arial" w:cs="Arial"/>
           <w:lang w:val="en-GB" w:eastAsia="en-GB"/>
         </w:rPr>
+        <w:lastRenderedPageBreak/>
         <w:t>2), describe the conditions under which utilization will be measured, and describe the</w:t>
       </w:r>
     </w:p>
@@ -4462,12 +4852,11 @@
         <w:pStyle w:val="Overskrift2"/>
         <w:ind w:left="720"/>
       </w:pPr>
-      <w:bookmarkStart w:id="8" w:name="_Toc273452997"/>
-      <w:r>
-        <w:lastRenderedPageBreak/>
+      <w:bookmarkStart w:id="9" w:name="_Toc273452997"/>
+      <w:r>
         <w:t>Concept of execution.</w:t>
       </w:r>
-      <w:bookmarkEnd w:id="8"/>
+      <w:bookmarkEnd w:id="9"/>
       <w:r>
         <w:t xml:space="preserve"> </w:t>
       </w:r>
@@ -4629,11 +5018,11 @@
         <w:pStyle w:val="Overskrift2"/>
         <w:ind w:left="720"/>
       </w:pPr>
-      <w:bookmarkStart w:id="9" w:name="_Toc273452998"/>
+      <w:bookmarkStart w:id="10" w:name="_Toc273452998"/>
       <w:r>
         <w:t>Interface design.</w:t>
       </w:r>
-      <w:bookmarkEnd w:id="9"/>
+      <w:bookmarkEnd w:id="10"/>
       <w:r>
         <w:t xml:space="preserve"> </w:t>
       </w:r>
@@ -4928,6 +5317,7 @@
           <w:rFonts w:ascii="Arial" w:hAnsi="Arial" w:cs="Arial"/>
           <w:lang w:val="en-GB" w:eastAsia="en-GB"/>
         </w:rPr>
+        <w:lastRenderedPageBreak/>
         <w:t>diagrams shall be provided, as appropriate, to depict the interfaces.</w:t>
       </w:r>
     </w:p>
@@ -5303,586 +5693,586 @@
           <w:rFonts w:ascii="Arial" w:hAnsi="Arial" w:cs="Arial"/>
           <w:lang w:val="en-GB" w:eastAsia="en-GB"/>
         </w:rPr>
+        <w:t>b) Non-technical (natural-language) name</w:t>
+      </w:r>
+    </w:p>
+    <w:p>
+      <w:pPr>
+        <w:autoSpaceDE w:val="0"/>
+        <w:autoSpaceDN w:val="0"/>
+        <w:adjustRightInd w:val="0"/>
+        <w:spacing w:after="0" w:line="240" w:lineRule="auto"/>
+        <w:ind w:left="900"/>
+        <w:rPr>
+          <w:rFonts w:ascii="Arial" w:hAnsi="Arial" w:cs="Arial"/>
+          <w:lang w:val="en-GB" w:eastAsia="en-GB"/>
+        </w:rPr>
+      </w:pPr>
+      <w:r>
+        <w:rPr>
+          <w:rFonts w:ascii="Arial" w:hAnsi="Arial" w:cs="Arial"/>
+          <w:lang w:val="en-GB" w:eastAsia="en-GB"/>
+        </w:rPr>
+        <w:t>c) DoD standard data element name</w:t>
+      </w:r>
+    </w:p>
+    <w:p>
+      <w:pPr>
+        <w:autoSpaceDE w:val="0"/>
+        <w:autoSpaceDN w:val="0"/>
+        <w:adjustRightInd w:val="0"/>
+        <w:spacing w:after="0" w:line="240" w:lineRule="auto"/>
+        <w:ind w:left="900"/>
+        <w:rPr>
+          <w:rFonts w:ascii="Arial" w:hAnsi="Arial" w:cs="Arial"/>
+          <w:lang w:val="en-GB" w:eastAsia="en-GB"/>
+        </w:rPr>
+      </w:pPr>
+      <w:r>
+        <w:rPr>
+          <w:rFonts w:ascii="Arial" w:hAnsi="Arial" w:cs="Arial"/>
+          <w:lang w:val="en-GB" w:eastAsia="en-GB"/>
+        </w:rPr>
+        <w:t>d) Technical name (e.g., variable or field name in code or database)</w:t>
+      </w:r>
+    </w:p>
+    <w:p>
+      <w:pPr>
+        <w:autoSpaceDE w:val="0"/>
+        <w:autoSpaceDN w:val="0"/>
+        <w:adjustRightInd w:val="0"/>
+        <w:spacing w:after="0" w:line="240" w:lineRule="auto"/>
+        <w:ind w:left="900"/>
+        <w:rPr>
+          <w:rFonts w:ascii="Arial" w:hAnsi="Arial" w:cs="Arial"/>
+          <w:lang w:val="en-GB" w:eastAsia="en-GB"/>
+        </w:rPr>
+      </w:pPr>
+      <w:r>
+        <w:rPr>
+          <w:rFonts w:ascii="Arial" w:hAnsi="Arial" w:cs="Arial"/>
+          <w:lang w:val="en-GB" w:eastAsia="en-GB"/>
+        </w:rPr>
+        <w:t>e) Abbreviation or synonymous names</w:t>
+      </w:r>
+    </w:p>
+    <w:p>
+      <w:pPr>
+        <w:autoSpaceDE w:val="0"/>
+        <w:autoSpaceDN w:val="0"/>
+        <w:adjustRightInd w:val="0"/>
+        <w:spacing w:after="0" w:line="240" w:lineRule="auto"/>
+        <w:ind w:left="540"/>
+        <w:rPr>
+          <w:rFonts w:ascii="Arial" w:hAnsi="Arial" w:cs="Arial"/>
+          <w:lang w:val="en-GB" w:eastAsia="en-GB"/>
+        </w:rPr>
+      </w:pPr>
+      <w:r>
+        <w:rPr>
+          <w:rFonts w:ascii="Arial" w:hAnsi="Arial" w:cs="Arial"/>
+          <w:lang w:val="en-GB" w:eastAsia="en-GB"/>
+        </w:rPr>
+        <w:t>2) Data type (alphanumeric, integer, etc.)</w:t>
+      </w:r>
+    </w:p>
+    <w:p>
+      <w:pPr>
+        <w:autoSpaceDE w:val="0"/>
+        <w:autoSpaceDN w:val="0"/>
+        <w:adjustRightInd w:val="0"/>
+        <w:spacing w:after="0" w:line="240" w:lineRule="auto"/>
+        <w:ind w:left="540"/>
+        <w:rPr>
+          <w:rFonts w:ascii="Arial" w:hAnsi="Arial" w:cs="Arial"/>
+          <w:lang w:val="en-GB" w:eastAsia="en-GB"/>
+        </w:rPr>
+      </w:pPr>
+      <w:r>
+        <w:rPr>
+          <w:rFonts w:ascii="Arial" w:hAnsi="Arial" w:cs="Arial"/>
+          <w:lang w:val="en-GB" w:eastAsia="en-GB"/>
+        </w:rPr>
+        <w:t>3) Size and format (such as length and punctuation of a character string)</w:t>
+      </w:r>
+    </w:p>
+    <w:p>
+      <w:pPr>
+        <w:autoSpaceDE w:val="0"/>
+        <w:autoSpaceDN w:val="0"/>
+        <w:adjustRightInd w:val="0"/>
+        <w:spacing w:after="0" w:line="240" w:lineRule="auto"/>
+        <w:ind w:left="540"/>
+        <w:rPr>
+          <w:rFonts w:ascii="Arial" w:hAnsi="Arial" w:cs="Arial"/>
+          <w:lang w:val="en-GB" w:eastAsia="en-GB"/>
+        </w:rPr>
+      </w:pPr>
+      <w:r>
+        <w:rPr>
+          <w:rFonts w:ascii="Arial" w:hAnsi="Arial" w:cs="Arial"/>
+          <w:lang w:val="en-GB" w:eastAsia="en-GB"/>
+        </w:rPr>
+        <w:t>4) Units of measurement (such as meters, dollars, nanoseconds)</w:t>
+      </w:r>
+    </w:p>
+    <w:p>
+      <w:pPr>
+        <w:autoSpaceDE w:val="0"/>
+        <w:autoSpaceDN w:val="0"/>
+        <w:adjustRightInd w:val="0"/>
+        <w:spacing w:after="0" w:line="240" w:lineRule="auto"/>
+        <w:ind w:left="540"/>
+        <w:rPr>
+          <w:rFonts w:ascii="Arial" w:hAnsi="Arial" w:cs="Arial"/>
+          <w:lang w:val="en-GB" w:eastAsia="en-GB"/>
+        </w:rPr>
+      </w:pPr>
+      <w:r>
+        <w:rPr>
+          <w:rFonts w:ascii="Arial" w:hAnsi="Arial" w:cs="Arial"/>
+          <w:lang w:val="en-GB" w:eastAsia="en-GB"/>
+        </w:rPr>
+        <w:t>5) Range or enumeration of possible values (such as 0-99)</w:t>
+      </w:r>
+    </w:p>
+    <w:p>
+      <w:pPr>
+        <w:autoSpaceDE w:val="0"/>
+        <w:autoSpaceDN w:val="0"/>
+        <w:adjustRightInd w:val="0"/>
+        <w:spacing w:after="0" w:line="240" w:lineRule="auto"/>
+        <w:ind w:left="540"/>
+        <w:rPr>
+          <w:rFonts w:ascii="Arial" w:hAnsi="Arial" w:cs="Arial"/>
+          <w:lang w:val="en-GB" w:eastAsia="en-GB"/>
+        </w:rPr>
+      </w:pPr>
+      <w:r>
+        <w:rPr>
+          <w:rFonts w:ascii="Arial" w:hAnsi="Arial" w:cs="Arial"/>
+          <w:lang w:val="en-GB" w:eastAsia="en-GB"/>
+        </w:rPr>
+        <w:t>6) Accuracy (how correct) and precision (number of significant digits)</w:t>
+      </w:r>
+    </w:p>
+    <w:p>
+      <w:pPr>
+        <w:autoSpaceDE w:val="0"/>
+        <w:autoSpaceDN w:val="0"/>
+        <w:adjustRightInd w:val="0"/>
+        <w:spacing w:after="0" w:line="240" w:lineRule="auto"/>
+        <w:ind w:left="540"/>
+        <w:rPr>
+          <w:rFonts w:ascii="Arial" w:hAnsi="Arial" w:cs="Arial"/>
+          <w:lang w:val="en-GB" w:eastAsia="en-GB"/>
+        </w:rPr>
+      </w:pPr>
+      <w:r>
+        <w:rPr>
+          <w:rFonts w:ascii="Arial" w:hAnsi="Arial" w:cs="Arial"/>
+          <w:lang w:val="en-GB" w:eastAsia="en-GB"/>
+        </w:rPr>
+        <w:t>7) Priority, timing, frequency, volume, sequencing, and other constraints, such as whether</w:t>
+      </w:r>
+    </w:p>
+    <w:p>
+      <w:pPr>
+        <w:autoSpaceDE w:val="0"/>
+        <w:autoSpaceDN w:val="0"/>
+        <w:adjustRightInd w:val="0"/>
+        <w:spacing w:after="0" w:line="240" w:lineRule="auto"/>
+        <w:ind w:left="540"/>
+        <w:rPr>
+          <w:rFonts w:ascii="Arial" w:hAnsi="Arial" w:cs="Arial"/>
+          <w:lang w:val="en-GB" w:eastAsia="en-GB"/>
+        </w:rPr>
+      </w:pPr>
+      <w:r>
+        <w:rPr>
+          <w:rFonts w:ascii="Arial" w:hAnsi="Arial" w:cs="Arial"/>
+          <w:lang w:val="en-GB" w:eastAsia="en-GB"/>
+        </w:rPr>
+        <w:t>the data element may be updated and whether business rules apply</w:t>
+      </w:r>
+    </w:p>
+    <w:p>
+      <w:pPr>
+        <w:autoSpaceDE w:val="0"/>
+        <w:autoSpaceDN w:val="0"/>
+        <w:adjustRightInd w:val="0"/>
+        <w:spacing w:after="0" w:line="240" w:lineRule="auto"/>
+        <w:ind w:left="540"/>
+        <w:rPr>
+          <w:rFonts w:ascii="Arial" w:hAnsi="Arial" w:cs="Arial"/>
+          <w:lang w:val="en-GB" w:eastAsia="en-GB"/>
+        </w:rPr>
+      </w:pPr>
+      <w:r>
+        <w:rPr>
+          <w:rFonts w:ascii="Arial" w:hAnsi="Arial" w:cs="Arial"/>
+          <w:lang w:val="en-GB" w:eastAsia="en-GB"/>
+        </w:rPr>
+        <w:t>8) Security and privacy constraints</w:t>
+      </w:r>
+    </w:p>
+    <w:p>
+      <w:pPr>
+        <w:autoSpaceDE w:val="0"/>
+        <w:autoSpaceDN w:val="0"/>
+        <w:adjustRightInd w:val="0"/>
+        <w:spacing w:after="0" w:line="240" w:lineRule="auto"/>
+        <w:ind w:left="540"/>
+        <w:rPr>
+          <w:rFonts w:ascii="Arial" w:hAnsi="Arial" w:cs="Arial"/>
+          <w:lang w:val="en-GB" w:eastAsia="en-GB"/>
+        </w:rPr>
+      </w:pPr>
+      <w:r>
+        <w:rPr>
+          <w:rFonts w:ascii="Arial" w:hAnsi="Arial" w:cs="Arial"/>
+          <w:lang w:val="en-GB" w:eastAsia="en-GB"/>
+        </w:rPr>
+        <w:t>9) Sources (setting/sending entities) and recipients (using/receiving entities)</w:t>
+      </w:r>
+    </w:p>
+    <w:p>
+      <w:pPr>
+        <w:autoSpaceDE w:val="0"/>
+        <w:autoSpaceDN w:val="0"/>
+        <w:adjustRightInd w:val="0"/>
+        <w:spacing w:after="0" w:line="240" w:lineRule="auto"/>
+        <w:ind w:left="360" w:hanging="360"/>
+        <w:rPr>
+          <w:rFonts w:ascii="Arial" w:hAnsi="Arial" w:cs="Arial"/>
+          <w:lang w:val="en-GB" w:eastAsia="en-GB"/>
+        </w:rPr>
+      </w:pPr>
+      <w:r>
+        <w:rPr>
+          <w:rFonts w:ascii="Arial" w:hAnsi="Arial" w:cs="Arial"/>
+          <w:lang w:val="en-GB" w:eastAsia="en-GB"/>
+        </w:rPr>
+        <w:t>d. Characteristics of data element assemblies (records, messages, files, arrays, displays, reports, etc.) that the interfacing entity(ies) will provide, store, send, access, receive, etc., such as:</w:t>
+      </w:r>
+    </w:p>
+    <w:p>
+      <w:pPr>
+        <w:autoSpaceDE w:val="0"/>
+        <w:autoSpaceDN w:val="0"/>
+        <w:adjustRightInd w:val="0"/>
+        <w:spacing w:after="0" w:line="240" w:lineRule="auto"/>
+        <w:ind w:left="720"/>
+        <w:rPr>
+          <w:rFonts w:ascii="Arial" w:hAnsi="Arial" w:cs="Arial"/>
+          <w:lang w:val="en-GB" w:eastAsia="en-GB"/>
+        </w:rPr>
+      </w:pPr>
+      <w:r>
+        <w:rPr>
+          <w:rFonts w:ascii="Arial" w:hAnsi="Arial" w:cs="Arial"/>
+          <w:lang w:val="en-GB" w:eastAsia="en-GB"/>
+        </w:rPr>
+        <w:t>1) Names/identifiers</w:t>
+      </w:r>
+    </w:p>
+    <w:p>
+      <w:pPr>
+        <w:autoSpaceDE w:val="0"/>
+        <w:autoSpaceDN w:val="0"/>
+        <w:adjustRightInd w:val="0"/>
+        <w:spacing w:after="0" w:line="240" w:lineRule="auto"/>
+        <w:ind w:left="1080"/>
+        <w:rPr>
+          <w:rFonts w:ascii="Arial" w:hAnsi="Arial" w:cs="Arial"/>
+          <w:lang w:val="en-GB" w:eastAsia="en-GB"/>
+        </w:rPr>
+      </w:pPr>
+      <w:r>
+        <w:rPr>
+          <w:rFonts w:ascii="Arial" w:hAnsi="Arial" w:cs="Arial"/>
+          <w:lang w:val="en-GB" w:eastAsia="en-GB"/>
+        </w:rPr>
+        <w:t>a) Project-unique identifier to be used for traceability</w:t>
+      </w:r>
+    </w:p>
+    <w:p>
+      <w:pPr>
+        <w:autoSpaceDE w:val="0"/>
+        <w:autoSpaceDN w:val="0"/>
+        <w:adjustRightInd w:val="0"/>
+        <w:spacing w:after="0" w:line="240" w:lineRule="auto"/>
+        <w:ind w:left="1080"/>
+        <w:rPr>
+          <w:rFonts w:ascii="Arial" w:hAnsi="Arial" w:cs="Arial"/>
+          <w:lang w:val="en-GB" w:eastAsia="en-GB"/>
+        </w:rPr>
+      </w:pPr>
+      <w:r>
+        <w:rPr>
+          <w:rFonts w:ascii="Arial" w:hAnsi="Arial" w:cs="Arial"/>
+          <w:lang w:val="en-GB" w:eastAsia="en-GB"/>
+        </w:rPr>
+        <w:t>b) Non-technical (natural language) name</w:t>
+      </w:r>
+    </w:p>
+    <w:p>
+      <w:pPr>
+        <w:autoSpaceDE w:val="0"/>
+        <w:autoSpaceDN w:val="0"/>
+        <w:adjustRightInd w:val="0"/>
+        <w:spacing w:after="0" w:line="240" w:lineRule="auto"/>
+        <w:ind w:left="1080"/>
+        <w:rPr>
+          <w:rFonts w:ascii="Arial" w:hAnsi="Arial" w:cs="Arial"/>
+          <w:lang w:val="en-GB" w:eastAsia="en-GB"/>
+        </w:rPr>
+      </w:pPr>
+      <w:r>
+        <w:rPr>
+          <w:rFonts w:ascii="Arial" w:hAnsi="Arial" w:cs="Arial"/>
+          <w:lang w:val="en-GB" w:eastAsia="en-GB"/>
+        </w:rPr>
+        <w:t>c) Technical name (e.g., record or data structure name in code or database)</w:t>
+      </w:r>
+    </w:p>
+    <w:p>
+      <w:pPr>
+        <w:autoSpaceDE w:val="0"/>
+        <w:autoSpaceDN w:val="0"/>
+        <w:adjustRightInd w:val="0"/>
+        <w:spacing w:after="0" w:line="240" w:lineRule="auto"/>
+        <w:ind w:left="1080"/>
+        <w:rPr>
+          <w:rFonts w:ascii="Arial" w:hAnsi="Arial" w:cs="Arial"/>
+          <w:lang w:val="en-GB" w:eastAsia="en-GB"/>
+        </w:rPr>
+      </w:pPr>
+      <w:r>
+        <w:rPr>
+          <w:rFonts w:ascii="Arial" w:hAnsi="Arial" w:cs="Arial"/>
+          <w:lang w:val="en-GB" w:eastAsia="en-GB"/>
+        </w:rPr>
+        <w:t>d) Abbreviations or synonymous names</w:t>
+      </w:r>
+    </w:p>
+    <w:p>
+      <w:pPr>
+        <w:autoSpaceDE w:val="0"/>
+        <w:autoSpaceDN w:val="0"/>
+        <w:adjustRightInd w:val="0"/>
+        <w:spacing w:after="0" w:line="240" w:lineRule="auto"/>
+        <w:ind w:left="720"/>
+        <w:rPr>
+          <w:rFonts w:ascii="Arial" w:hAnsi="Arial" w:cs="Arial"/>
+          <w:lang w:val="en-GB" w:eastAsia="en-GB"/>
+        </w:rPr>
+      </w:pPr>
+      <w:r>
+        <w:rPr>
+          <w:rFonts w:ascii="Arial" w:hAnsi="Arial" w:cs="Arial"/>
+          <w:lang w:val="en-GB" w:eastAsia="en-GB"/>
+        </w:rPr>
+        <w:t>2) Data elements in the assembly and their structure (number, order, grouping)</w:t>
+      </w:r>
+    </w:p>
+    <w:p>
+      <w:pPr>
+        <w:autoSpaceDE w:val="0"/>
+        <w:autoSpaceDN w:val="0"/>
+        <w:adjustRightInd w:val="0"/>
+        <w:spacing w:after="0" w:line="240" w:lineRule="auto"/>
+        <w:ind w:left="720"/>
+        <w:rPr>
+          <w:rFonts w:ascii="Arial" w:hAnsi="Arial" w:cs="Arial"/>
+          <w:lang w:val="en-GB" w:eastAsia="en-GB"/>
+        </w:rPr>
+      </w:pPr>
+      <w:r>
+        <w:rPr>
+          <w:rFonts w:ascii="Arial" w:hAnsi="Arial" w:cs="Arial"/>
+          <w:lang w:val="en-GB" w:eastAsia="en-GB"/>
+        </w:rPr>
+        <w:t>3) Medium (such as disk) and structure of data elements/assemblies on the medium</w:t>
+      </w:r>
+    </w:p>
+    <w:p>
+      <w:pPr>
+        <w:autoSpaceDE w:val="0"/>
+        <w:autoSpaceDN w:val="0"/>
+        <w:adjustRightInd w:val="0"/>
+        <w:spacing w:after="0" w:line="240" w:lineRule="auto"/>
+        <w:ind w:left="720"/>
+        <w:rPr>
+          <w:rFonts w:ascii="Arial" w:hAnsi="Arial" w:cs="Arial"/>
+          <w:lang w:val="en-GB" w:eastAsia="en-GB"/>
+        </w:rPr>
+      </w:pPr>
+      <w:r>
+        <w:rPr>
+          <w:rFonts w:ascii="Arial" w:hAnsi="Arial" w:cs="Arial"/>
+          <w:lang w:val="en-GB" w:eastAsia="en-GB"/>
+        </w:rPr>
+        <w:t>4) Visual and auditory characteristics of displays and other outputs (such as colors,</w:t>
+      </w:r>
+    </w:p>
+    <w:p>
+      <w:pPr>
+        <w:autoSpaceDE w:val="0"/>
+        <w:autoSpaceDN w:val="0"/>
+        <w:adjustRightInd w:val="0"/>
+        <w:spacing w:after="0" w:line="240" w:lineRule="auto"/>
+        <w:ind w:left="720"/>
+        <w:rPr>
+          <w:rFonts w:ascii="Arial" w:hAnsi="Arial" w:cs="Arial"/>
+          <w:lang w:val="en-GB" w:eastAsia="en-GB"/>
+        </w:rPr>
+      </w:pPr>
+      <w:r>
+        <w:rPr>
+          <w:rFonts w:ascii="Arial" w:hAnsi="Arial" w:cs="Arial"/>
+          <w:lang w:val="en-GB" w:eastAsia="en-GB"/>
+        </w:rPr>
+        <w:t>layouts, fonts, icons and other display elements, beeps, lights)</w:t>
+      </w:r>
+    </w:p>
+    <w:p>
+      <w:pPr>
+        <w:autoSpaceDE w:val="0"/>
+        <w:autoSpaceDN w:val="0"/>
+        <w:adjustRightInd w:val="0"/>
+        <w:spacing w:after="0" w:line="240" w:lineRule="auto"/>
+        <w:ind w:left="720"/>
+        <w:rPr>
+          <w:rFonts w:ascii="Arial" w:hAnsi="Arial" w:cs="Arial"/>
+          <w:lang w:val="en-GB" w:eastAsia="en-GB"/>
+        </w:rPr>
+      </w:pPr>
+      <w:r>
+        <w:rPr>
+          <w:rFonts w:ascii="Arial" w:hAnsi="Arial" w:cs="Arial"/>
+          <w:lang w:val="en-GB" w:eastAsia="en-GB"/>
+        </w:rPr>
+        <w:t>5) Relationships among assemblies, such as sorting/access characteristics</w:t>
+      </w:r>
+    </w:p>
+    <w:p>
+      <w:pPr>
+        <w:autoSpaceDE w:val="0"/>
+        <w:autoSpaceDN w:val="0"/>
+        <w:adjustRightInd w:val="0"/>
+        <w:spacing w:after="0" w:line="240" w:lineRule="auto"/>
+        <w:ind w:left="720"/>
+        <w:rPr>
+          <w:rFonts w:ascii="Arial" w:hAnsi="Arial" w:cs="Arial"/>
+          <w:lang w:val="en-GB" w:eastAsia="en-GB"/>
+        </w:rPr>
+      </w:pPr>
+      <w:r>
+        <w:rPr>
+          <w:rFonts w:ascii="Arial" w:hAnsi="Arial" w:cs="Arial"/>
+          <w:lang w:val="en-GB" w:eastAsia="en-GB"/>
+        </w:rPr>
+        <w:t>6) Priority, timing, frequency, volume, sequencing, and other constraints, such as whether</w:t>
+      </w:r>
+    </w:p>
+    <w:p>
+      <w:pPr>
+        <w:autoSpaceDE w:val="0"/>
+        <w:autoSpaceDN w:val="0"/>
+        <w:adjustRightInd w:val="0"/>
+        <w:spacing w:after="0" w:line="240" w:lineRule="auto"/>
+        <w:ind w:left="720"/>
+        <w:rPr>
+          <w:rFonts w:ascii="Arial" w:hAnsi="Arial" w:cs="Arial"/>
+          <w:lang w:val="en-GB" w:eastAsia="en-GB"/>
+        </w:rPr>
+      </w:pPr>
+      <w:r>
+        <w:rPr>
+          <w:rFonts w:ascii="Arial" w:hAnsi="Arial" w:cs="Arial"/>
+          <w:lang w:val="en-GB" w:eastAsia="en-GB"/>
+        </w:rPr>
+        <w:t>the assembly may be updated and whether business rules apply</w:t>
+      </w:r>
+    </w:p>
+    <w:p>
+      <w:pPr>
+        <w:autoSpaceDE w:val="0"/>
+        <w:autoSpaceDN w:val="0"/>
+        <w:adjustRightInd w:val="0"/>
+        <w:spacing w:after="0" w:line="240" w:lineRule="auto"/>
+        <w:ind w:left="720"/>
+        <w:rPr>
+          <w:rFonts w:ascii="Arial" w:hAnsi="Arial" w:cs="Arial"/>
+          <w:lang w:val="en-GB" w:eastAsia="en-GB"/>
+        </w:rPr>
+      </w:pPr>
+      <w:r>
+        <w:rPr>
+          <w:rFonts w:ascii="Arial" w:hAnsi="Arial" w:cs="Arial"/>
+          <w:lang w:val="en-GB" w:eastAsia="en-GB"/>
+        </w:rPr>
+        <w:t>7) Security and privacy constraints</w:t>
+      </w:r>
+    </w:p>
+    <w:p>
+      <w:pPr>
+        <w:autoSpaceDE w:val="0"/>
+        <w:autoSpaceDN w:val="0"/>
+        <w:adjustRightInd w:val="0"/>
+        <w:spacing w:after="0" w:line="240" w:lineRule="auto"/>
+        <w:ind w:left="720"/>
+        <w:rPr>
+          <w:rFonts w:ascii="Arial" w:hAnsi="Arial" w:cs="Arial"/>
+          <w:lang w:val="en-GB" w:eastAsia="en-GB"/>
+        </w:rPr>
+      </w:pPr>
+      <w:r>
+        <w:rPr>
+          <w:rFonts w:ascii="Arial" w:hAnsi="Arial" w:cs="Arial"/>
+          <w:lang w:val="en-GB" w:eastAsia="en-GB"/>
+        </w:rPr>
+        <w:t>8) Sources (setting/sending entities) and recipients (using/receiving entities)</w:t>
+      </w:r>
+    </w:p>
+    <w:p>
+      <w:pPr>
+        <w:autoSpaceDE w:val="0"/>
+        <w:autoSpaceDN w:val="0"/>
+        <w:adjustRightInd w:val="0"/>
+        <w:spacing w:after="0" w:line="240" w:lineRule="auto"/>
+        <w:rPr>
+          <w:rFonts w:ascii="Arial" w:hAnsi="Arial" w:cs="Arial"/>
+          <w:lang w:val="en-GB" w:eastAsia="en-GB"/>
+        </w:rPr>
+      </w:pPr>
+      <w:r>
+        <w:rPr>
+          <w:rFonts w:ascii="Arial" w:hAnsi="Arial" w:cs="Arial"/>
+          <w:lang w:val="en-GB" w:eastAsia="en-GB"/>
+        </w:rPr>
+        <w:t xml:space="preserve"> </w:t>
+      </w:r>
+    </w:p>
+    <w:p>
+      <w:pPr>
+        <w:autoSpaceDE w:val="0"/>
+        <w:autoSpaceDN w:val="0"/>
+        <w:adjustRightInd w:val="0"/>
+        <w:spacing w:after="0" w:line="240" w:lineRule="auto"/>
+        <w:ind w:left="360" w:hanging="360"/>
+        <w:rPr>
+          <w:rFonts w:ascii="Arial" w:hAnsi="Arial" w:cs="Arial"/>
+          <w:lang w:val="en-GB" w:eastAsia="en-GB"/>
+        </w:rPr>
+      </w:pPr>
+      <w:r>
+        <w:rPr>
+          <w:rFonts w:ascii="Arial" w:hAnsi="Arial" w:cs="Arial"/>
+          <w:lang w:val="en-GB" w:eastAsia="en-GB"/>
+        </w:rPr>
         <w:lastRenderedPageBreak/>
-        <w:t>b) Non-technical (natural-language) name</w:t>
-      </w:r>
-    </w:p>
-    <w:p>
-      <w:pPr>
-        <w:autoSpaceDE w:val="0"/>
-        <w:autoSpaceDN w:val="0"/>
-        <w:adjustRightInd w:val="0"/>
-        <w:spacing w:after="0" w:line="240" w:lineRule="auto"/>
-        <w:ind w:left="900"/>
-        <w:rPr>
-          <w:rFonts w:ascii="Arial" w:hAnsi="Arial" w:cs="Arial"/>
-          <w:lang w:val="en-GB" w:eastAsia="en-GB"/>
-        </w:rPr>
-      </w:pPr>
-      <w:r>
-        <w:rPr>
-          <w:rFonts w:ascii="Arial" w:hAnsi="Arial" w:cs="Arial"/>
-          <w:lang w:val="en-GB" w:eastAsia="en-GB"/>
-        </w:rPr>
-        <w:t>c) DoD standard data element name</w:t>
-      </w:r>
-    </w:p>
-    <w:p>
-      <w:pPr>
-        <w:autoSpaceDE w:val="0"/>
-        <w:autoSpaceDN w:val="0"/>
-        <w:adjustRightInd w:val="0"/>
-        <w:spacing w:after="0" w:line="240" w:lineRule="auto"/>
-        <w:ind w:left="900"/>
-        <w:rPr>
-          <w:rFonts w:ascii="Arial" w:hAnsi="Arial" w:cs="Arial"/>
-          <w:lang w:val="en-GB" w:eastAsia="en-GB"/>
-        </w:rPr>
-      </w:pPr>
-      <w:r>
-        <w:rPr>
-          <w:rFonts w:ascii="Arial" w:hAnsi="Arial" w:cs="Arial"/>
-          <w:lang w:val="en-GB" w:eastAsia="en-GB"/>
-        </w:rPr>
-        <w:t>d) Technical name (e.g., variable or field name in code or database)</w:t>
-      </w:r>
-    </w:p>
-    <w:p>
-      <w:pPr>
-        <w:autoSpaceDE w:val="0"/>
-        <w:autoSpaceDN w:val="0"/>
-        <w:adjustRightInd w:val="0"/>
-        <w:spacing w:after="0" w:line="240" w:lineRule="auto"/>
-        <w:ind w:left="900"/>
-        <w:rPr>
-          <w:rFonts w:ascii="Arial" w:hAnsi="Arial" w:cs="Arial"/>
-          <w:lang w:val="en-GB" w:eastAsia="en-GB"/>
-        </w:rPr>
-      </w:pPr>
-      <w:r>
-        <w:rPr>
-          <w:rFonts w:ascii="Arial" w:hAnsi="Arial" w:cs="Arial"/>
-          <w:lang w:val="en-GB" w:eastAsia="en-GB"/>
-        </w:rPr>
-        <w:t>e) Abbreviation or synonymous names</w:t>
-      </w:r>
-    </w:p>
-    <w:p>
-      <w:pPr>
-        <w:autoSpaceDE w:val="0"/>
-        <w:autoSpaceDN w:val="0"/>
-        <w:adjustRightInd w:val="0"/>
-        <w:spacing w:after="0" w:line="240" w:lineRule="auto"/>
-        <w:ind w:left="540"/>
-        <w:rPr>
-          <w:rFonts w:ascii="Arial" w:hAnsi="Arial" w:cs="Arial"/>
-          <w:lang w:val="en-GB" w:eastAsia="en-GB"/>
-        </w:rPr>
-      </w:pPr>
-      <w:r>
-        <w:rPr>
-          <w:rFonts w:ascii="Arial" w:hAnsi="Arial" w:cs="Arial"/>
-          <w:lang w:val="en-GB" w:eastAsia="en-GB"/>
-        </w:rPr>
-        <w:t>2) Data type (alphanumeric, integer, etc.)</w:t>
-      </w:r>
-    </w:p>
-    <w:p>
-      <w:pPr>
-        <w:autoSpaceDE w:val="0"/>
-        <w:autoSpaceDN w:val="0"/>
-        <w:adjustRightInd w:val="0"/>
-        <w:spacing w:after="0" w:line="240" w:lineRule="auto"/>
-        <w:ind w:left="540"/>
-        <w:rPr>
-          <w:rFonts w:ascii="Arial" w:hAnsi="Arial" w:cs="Arial"/>
-          <w:lang w:val="en-GB" w:eastAsia="en-GB"/>
-        </w:rPr>
-      </w:pPr>
-      <w:r>
-        <w:rPr>
-          <w:rFonts w:ascii="Arial" w:hAnsi="Arial" w:cs="Arial"/>
-          <w:lang w:val="en-GB" w:eastAsia="en-GB"/>
-        </w:rPr>
-        <w:t>3) Size and format (such as length and punctuation of a character string)</w:t>
-      </w:r>
-    </w:p>
-    <w:p>
-      <w:pPr>
-        <w:autoSpaceDE w:val="0"/>
-        <w:autoSpaceDN w:val="0"/>
-        <w:adjustRightInd w:val="0"/>
-        <w:spacing w:after="0" w:line="240" w:lineRule="auto"/>
-        <w:ind w:left="540"/>
-        <w:rPr>
-          <w:rFonts w:ascii="Arial" w:hAnsi="Arial" w:cs="Arial"/>
-          <w:lang w:val="en-GB" w:eastAsia="en-GB"/>
-        </w:rPr>
-      </w:pPr>
-      <w:r>
-        <w:rPr>
-          <w:rFonts w:ascii="Arial" w:hAnsi="Arial" w:cs="Arial"/>
-          <w:lang w:val="en-GB" w:eastAsia="en-GB"/>
-        </w:rPr>
-        <w:t>4) Units of measurement (such as meters, dollars, nanoseconds)</w:t>
-      </w:r>
-    </w:p>
-    <w:p>
-      <w:pPr>
-        <w:autoSpaceDE w:val="0"/>
-        <w:autoSpaceDN w:val="0"/>
-        <w:adjustRightInd w:val="0"/>
-        <w:spacing w:after="0" w:line="240" w:lineRule="auto"/>
-        <w:ind w:left="540"/>
-        <w:rPr>
-          <w:rFonts w:ascii="Arial" w:hAnsi="Arial" w:cs="Arial"/>
-          <w:lang w:val="en-GB" w:eastAsia="en-GB"/>
-        </w:rPr>
-      </w:pPr>
-      <w:r>
-        <w:rPr>
-          <w:rFonts w:ascii="Arial" w:hAnsi="Arial" w:cs="Arial"/>
-          <w:lang w:val="en-GB" w:eastAsia="en-GB"/>
-        </w:rPr>
-        <w:t>5) Range or enumeration of possible values (such as 0-99)</w:t>
-      </w:r>
-    </w:p>
-    <w:p>
-      <w:pPr>
-        <w:autoSpaceDE w:val="0"/>
-        <w:autoSpaceDN w:val="0"/>
-        <w:adjustRightInd w:val="0"/>
-        <w:spacing w:after="0" w:line="240" w:lineRule="auto"/>
-        <w:ind w:left="540"/>
-        <w:rPr>
-          <w:rFonts w:ascii="Arial" w:hAnsi="Arial" w:cs="Arial"/>
-          <w:lang w:val="en-GB" w:eastAsia="en-GB"/>
-        </w:rPr>
-      </w:pPr>
-      <w:r>
-        <w:rPr>
-          <w:rFonts w:ascii="Arial" w:hAnsi="Arial" w:cs="Arial"/>
-          <w:lang w:val="en-GB" w:eastAsia="en-GB"/>
-        </w:rPr>
-        <w:t>6) Accuracy (how correct) and precision (number of significant digits)</w:t>
-      </w:r>
-    </w:p>
-    <w:p>
-      <w:pPr>
-        <w:autoSpaceDE w:val="0"/>
-        <w:autoSpaceDN w:val="0"/>
-        <w:adjustRightInd w:val="0"/>
-        <w:spacing w:after="0" w:line="240" w:lineRule="auto"/>
-        <w:ind w:left="540"/>
-        <w:rPr>
-          <w:rFonts w:ascii="Arial" w:hAnsi="Arial" w:cs="Arial"/>
-          <w:lang w:val="en-GB" w:eastAsia="en-GB"/>
-        </w:rPr>
-      </w:pPr>
-      <w:r>
-        <w:rPr>
-          <w:rFonts w:ascii="Arial" w:hAnsi="Arial" w:cs="Arial"/>
-          <w:lang w:val="en-GB" w:eastAsia="en-GB"/>
-        </w:rPr>
-        <w:t>7) Priority, timing, frequency, volume, sequencing, and other constraints, such as whether</w:t>
-      </w:r>
-    </w:p>
-    <w:p>
-      <w:pPr>
-        <w:autoSpaceDE w:val="0"/>
-        <w:autoSpaceDN w:val="0"/>
-        <w:adjustRightInd w:val="0"/>
-        <w:spacing w:after="0" w:line="240" w:lineRule="auto"/>
-        <w:ind w:left="540"/>
-        <w:rPr>
-          <w:rFonts w:ascii="Arial" w:hAnsi="Arial" w:cs="Arial"/>
-          <w:lang w:val="en-GB" w:eastAsia="en-GB"/>
-        </w:rPr>
-      </w:pPr>
-      <w:r>
-        <w:rPr>
-          <w:rFonts w:ascii="Arial" w:hAnsi="Arial" w:cs="Arial"/>
-          <w:lang w:val="en-GB" w:eastAsia="en-GB"/>
-        </w:rPr>
-        <w:t>the data element may be updated and whether business rules apply</w:t>
-      </w:r>
-    </w:p>
-    <w:p>
-      <w:pPr>
-        <w:autoSpaceDE w:val="0"/>
-        <w:autoSpaceDN w:val="0"/>
-        <w:adjustRightInd w:val="0"/>
-        <w:spacing w:after="0" w:line="240" w:lineRule="auto"/>
-        <w:ind w:left="540"/>
-        <w:rPr>
-          <w:rFonts w:ascii="Arial" w:hAnsi="Arial" w:cs="Arial"/>
-          <w:lang w:val="en-GB" w:eastAsia="en-GB"/>
-        </w:rPr>
-      </w:pPr>
-      <w:r>
-        <w:rPr>
-          <w:rFonts w:ascii="Arial" w:hAnsi="Arial" w:cs="Arial"/>
-          <w:lang w:val="en-GB" w:eastAsia="en-GB"/>
-        </w:rPr>
-        <w:t>8) Security and privacy constraints</w:t>
-      </w:r>
-    </w:p>
-    <w:p>
-      <w:pPr>
-        <w:autoSpaceDE w:val="0"/>
-        <w:autoSpaceDN w:val="0"/>
-        <w:adjustRightInd w:val="0"/>
-        <w:spacing w:after="0" w:line="240" w:lineRule="auto"/>
-        <w:ind w:left="540"/>
-        <w:rPr>
-          <w:rFonts w:ascii="Arial" w:hAnsi="Arial" w:cs="Arial"/>
-          <w:lang w:val="en-GB" w:eastAsia="en-GB"/>
-        </w:rPr>
-      </w:pPr>
-      <w:r>
-        <w:rPr>
-          <w:rFonts w:ascii="Arial" w:hAnsi="Arial" w:cs="Arial"/>
-          <w:lang w:val="en-GB" w:eastAsia="en-GB"/>
-        </w:rPr>
-        <w:t>9) Sources (setting/sending entities) and recipients (using/receiving entities)</w:t>
-      </w:r>
-    </w:p>
-    <w:p>
-      <w:pPr>
-        <w:autoSpaceDE w:val="0"/>
-        <w:autoSpaceDN w:val="0"/>
-        <w:adjustRightInd w:val="0"/>
-        <w:spacing w:after="0" w:line="240" w:lineRule="auto"/>
-        <w:ind w:left="360" w:hanging="360"/>
-        <w:rPr>
-          <w:rFonts w:ascii="Arial" w:hAnsi="Arial" w:cs="Arial"/>
-          <w:lang w:val="en-GB" w:eastAsia="en-GB"/>
-        </w:rPr>
-      </w:pPr>
-      <w:r>
-        <w:rPr>
-          <w:rFonts w:ascii="Arial" w:hAnsi="Arial" w:cs="Arial"/>
-          <w:lang w:val="en-GB" w:eastAsia="en-GB"/>
-        </w:rPr>
-        <w:t>d. Characteristics of data element assemblies (records, messages, files, arrays, displays, reports, etc.) that the interfacing entity(ies) will provide, store, send, access, receive, etc., such as:</w:t>
-      </w:r>
-    </w:p>
-    <w:p>
-      <w:pPr>
-        <w:autoSpaceDE w:val="0"/>
-        <w:autoSpaceDN w:val="0"/>
-        <w:adjustRightInd w:val="0"/>
-        <w:spacing w:after="0" w:line="240" w:lineRule="auto"/>
-        <w:ind w:left="720"/>
-        <w:rPr>
-          <w:rFonts w:ascii="Arial" w:hAnsi="Arial" w:cs="Arial"/>
-          <w:lang w:val="en-GB" w:eastAsia="en-GB"/>
-        </w:rPr>
-      </w:pPr>
-      <w:r>
-        <w:rPr>
-          <w:rFonts w:ascii="Arial" w:hAnsi="Arial" w:cs="Arial"/>
-          <w:lang w:val="en-GB" w:eastAsia="en-GB"/>
-        </w:rPr>
-        <w:t>1) Names/identifiers</w:t>
-      </w:r>
-    </w:p>
-    <w:p>
-      <w:pPr>
-        <w:autoSpaceDE w:val="0"/>
-        <w:autoSpaceDN w:val="0"/>
-        <w:adjustRightInd w:val="0"/>
-        <w:spacing w:after="0" w:line="240" w:lineRule="auto"/>
-        <w:ind w:left="1080"/>
-        <w:rPr>
-          <w:rFonts w:ascii="Arial" w:hAnsi="Arial" w:cs="Arial"/>
-          <w:lang w:val="en-GB" w:eastAsia="en-GB"/>
-        </w:rPr>
-      </w:pPr>
-      <w:r>
-        <w:rPr>
-          <w:rFonts w:ascii="Arial" w:hAnsi="Arial" w:cs="Arial"/>
-          <w:lang w:val="en-GB" w:eastAsia="en-GB"/>
-        </w:rPr>
-        <w:t>a) Project-unique identifier to be used for traceability</w:t>
-      </w:r>
-    </w:p>
-    <w:p>
-      <w:pPr>
-        <w:autoSpaceDE w:val="0"/>
-        <w:autoSpaceDN w:val="0"/>
-        <w:adjustRightInd w:val="0"/>
-        <w:spacing w:after="0" w:line="240" w:lineRule="auto"/>
-        <w:ind w:left="1080"/>
-        <w:rPr>
-          <w:rFonts w:ascii="Arial" w:hAnsi="Arial" w:cs="Arial"/>
-          <w:lang w:val="en-GB" w:eastAsia="en-GB"/>
-        </w:rPr>
-      </w:pPr>
-      <w:r>
-        <w:rPr>
-          <w:rFonts w:ascii="Arial" w:hAnsi="Arial" w:cs="Arial"/>
-          <w:lang w:val="en-GB" w:eastAsia="en-GB"/>
-        </w:rPr>
-        <w:t>b) Non-technical (natural language) name</w:t>
-      </w:r>
-    </w:p>
-    <w:p>
-      <w:pPr>
-        <w:autoSpaceDE w:val="0"/>
-        <w:autoSpaceDN w:val="0"/>
-        <w:adjustRightInd w:val="0"/>
-        <w:spacing w:after="0" w:line="240" w:lineRule="auto"/>
-        <w:ind w:left="1080"/>
-        <w:rPr>
-          <w:rFonts w:ascii="Arial" w:hAnsi="Arial" w:cs="Arial"/>
-          <w:lang w:val="en-GB" w:eastAsia="en-GB"/>
-        </w:rPr>
-      </w:pPr>
-      <w:r>
-        <w:rPr>
-          <w:rFonts w:ascii="Arial" w:hAnsi="Arial" w:cs="Arial"/>
-          <w:lang w:val="en-GB" w:eastAsia="en-GB"/>
-        </w:rPr>
-        <w:t>c) Technical name (e.g., record or data structure name in code or database)</w:t>
-      </w:r>
-    </w:p>
-    <w:p>
-      <w:pPr>
-        <w:autoSpaceDE w:val="0"/>
-        <w:autoSpaceDN w:val="0"/>
-        <w:adjustRightInd w:val="0"/>
-        <w:spacing w:after="0" w:line="240" w:lineRule="auto"/>
-        <w:ind w:left="1080"/>
-        <w:rPr>
-          <w:rFonts w:ascii="Arial" w:hAnsi="Arial" w:cs="Arial"/>
-          <w:lang w:val="en-GB" w:eastAsia="en-GB"/>
-        </w:rPr>
-      </w:pPr>
-      <w:r>
-        <w:rPr>
-          <w:rFonts w:ascii="Arial" w:hAnsi="Arial" w:cs="Arial"/>
-          <w:lang w:val="en-GB" w:eastAsia="en-GB"/>
-        </w:rPr>
-        <w:t>d) Abbreviations or synonymous names</w:t>
-      </w:r>
-    </w:p>
-    <w:p>
-      <w:pPr>
-        <w:autoSpaceDE w:val="0"/>
-        <w:autoSpaceDN w:val="0"/>
-        <w:adjustRightInd w:val="0"/>
-        <w:spacing w:after="0" w:line="240" w:lineRule="auto"/>
-        <w:ind w:left="720"/>
-        <w:rPr>
-          <w:rFonts w:ascii="Arial" w:hAnsi="Arial" w:cs="Arial"/>
-          <w:lang w:val="en-GB" w:eastAsia="en-GB"/>
-        </w:rPr>
-      </w:pPr>
-      <w:r>
-        <w:rPr>
-          <w:rFonts w:ascii="Arial" w:hAnsi="Arial" w:cs="Arial"/>
-          <w:lang w:val="en-GB" w:eastAsia="en-GB"/>
-        </w:rPr>
-        <w:t>2) Data elements in the assembly and their structure (number, order, grouping)</w:t>
-      </w:r>
-    </w:p>
-    <w:p>
-      <w:pPr>
-        <w:autoSpaceDE w:val="0"/>
-        <w:autoSpaceDN w:val="0"/>
-        <w:adjustRightInd w:val="0"/>
-        <w:spacing w:after="0" w:line="240" w:lineRule="auto"/>
-        <w:ind w:left="720"/>
-        <w:rPr>
-          <w:rFonts w:ascii="Arial" w:hAnsi="Arial" w:cs="Arial"/>
-          <w:lang w:val="en-GB" w:eastAsia="en-GB"/>
-        </w:rPr>
-      </w:pPr>
-      <w:r>
-        <w:rPr>
-          <w:rFonts w:ascii="Arial" w:hAnsi="Arial" w:cs="Arial"/>
-          <w:lang w:val="en-GB" w:eastAsia="en-GB"/>
-        </w:rPr>
-        <w:t>3) Medium (such as disk) and structure of data elements/assemblies on the medium</w:t>
-      </w:r>
-    </w:p>
-    <w:p>
-      <w:pPr>
-        <w:autoSpaceDE w:val="0"/>
-        <w:autoSpaceDN w:val="0"/>
-        <w:adjustRightInd w:val="0"/>
-        <w:spacing w:after="0" w:line="240" w:lineRule="auto"/>
-        <w:ind w:left="720"/>
-        <w:rPr>
-          <w:rFonts w:ascii="Arial" w:hAnsi="Arial" w:cs="Arial"/>
-          <w:lang w:val="en-GB" w:eastAsia="en-GB"/>
-        </w:rPr>
-      </w:pPr>
-      <w:r>
-        <w:rPr>
-          <w:rFonts w:ascii="Arial" w:hAnsi="Arial" w:cs="Arial"/>
-          <w:lang w:val="en-GB" w:eastAsia="en-GB"/>
-        </w:rPr>
-        <w:t>4) Visual and auditory characteristics of displays and other outputs (such as colors,</w:t>
-      </w:r>
-    </w:p>
-    <w:p>
-      <w:pPr>
-        <w:autoSpaceDE w:val="0"/>
-        <w:autoSpaceDN w:val="0"/>
-        <w:adjustRightInd w:val="0"/>
-        <w:spacing w:after="0" w:line="240" w:lineRule="auto"/>
-        <w:ind w:left="720"/>
-        <w:rPr>
-          <w:rFonts w:ascii="Arial" w:hAnsi="Arial" w:cs="Arial"/>
-          <w:lang w:val="en-GB" w:eastAsia="en-GB"/>
-        </w:rPr>
-      </w:pPr>
-      <w:r>
-        <w:rPr>
-          <w:rFonts w:ascii="Arial" w:hAnsi="Arial" w:cs="Arial"/>
-          <w:lang w:val="en-GB" w:eastAsia="en-GB"/>
-        </w:rPr>
-        <w:t>layouts, fonts, icons and other display elements, beeps, lights)</w:t>
-      </w:r>
-    </w:p>
-    <w:p>
-      <w:pPr>
-        <w:autoSpaceDE w:val="0"/>
-        <w:autoSpaceDN w:val="0"/>
-        <w:adjustRightInd w:val="0"/>
-        <w:spacing w:after="0" w:line="240" w:lineRule="auto"/>
-        <w:ind w:left="720"/>
-        <w:rPr>
-          <w:rFonts w:ascii="Arial" w:hAnsi="Arial" w:cs="Arial"/>
-          <w:lang w:val="en-GB" w:eastAsia="en-GB"/>
-        </w:rPr>
-      </w:pPr>
-      <w:r>
-        <w:rPr>
-          <w:rFonts w:ascii="Arial" w:hAnsi="Arial" w:cs="Arial"/>
-          <w:lang w:val="en-GB" w:eastAsia="en-GB"/>
-        </w:rPr>
-        <w:t>5) Relationships among assemblies, such as sorting/access characteristics</w:t>
-      </w:r>
-    </w:p>
-    <w:p>
-      <w:pPr>
-        <w:autoSpaceDE w:val="0"/>
-        <w:autoSpaceDN w:val="0"/>
-        <w:adjustRightInd w:val="0"/>
-        <w:spacing w:after="0" w:line="240" w:lineRule="auto"/>
-        <w:ind w:left="720"/>
-        <w:rPr>
-          <w:rFonts w:ascii="Arial" w:hAnsi="Arial" w:cs="Arial"/>
-          <w:lang w:val="en-GB" w:eastAsia="en-GB"/>
-        </w:rPr>
-      </w:pPr>
-      <w:r>
-        <w:rPr>
-          <w:rFonts w:ascii="Arial" w:hAnsi="Arial" w:cs="Arial"/>
-          <w:lang w:val="en-GB" w:eastAsia="en-GB"/>
-        </w:rPr>
-        <w:t>6) Priority, timing, frequency, volume, sequencing, and other constraints, such as whether</w:t>
-      </w:r>
-    </w:p>
-    <w:p>
-      <w:pPr>
-        <w:autoSpaceDE w:val="0"/>
-        <w:autoSpaceDN w:val="0"/>
-        <w:adjustRightInd w:val="0"/>
-        <w:spacing w:after="0" w:line="240" w:lineRule="auto"/>
-        <w:ind w:left="720"/>
-        <w:rPr>
-          <w:rFonts w:ascii="Arial" w:hAnsi="Arial" w:cs="Arial"/>
-          <w:lang w:val="en-GB" w:eastAsia="en-GB"/>
-        </w:rPr>
-      </w:pPr>
-      <w:r>
-        <w:rPr>
-          <w:rFonts w:ascii="Arial" w:hAnsi="Arial" w:cs="Arial"/>
-          <w:lang w:val="en-GB" w:eastAsia="en-GB"/>
-        </w:rPr>
-        <w:t>the assembly may be updated and whether business rules apply</w:t>
-      </w:r>
-    </w:p>
-    <w:p>
-      <w:pPr>
-        <w:autoSpaceDE w:val="0"/>
-        <w:autoSpaceDN w:val="0"/>
-        <w:adjustRightInd w:val="0"/>
-        <w:spacing w:after="0" w:line="240" w:lineRule="auto"/>
-        <w:ind w:left="720"/>
-        <w:rPr>
-          <w:rFonts w:ascii="Arial" w:hAnsi="Arial" w:cs="Arial"/>
-          <w:lang w:val="en-GB" w:eastAsia="en-GB"/>
-        </w:rPr>
-      </w:pPr>
-      <w:r>
-        <w:rPr>
-          <w:rFonts w:ascii="Arial" w:hAnsi="Arial" w:cs="Arial"/>
-          <w:lang w:val="en-GB" w:eastAsia="en-GB"/>
-        </w:rPr>
-        <w:t>7) Security and privacy constraints</w:t>
-      </w:r>
-    </w:p>
-    <w:p>
-      <w:pPr>
-        <w:autoSpaceDE w:val="0"/>
-        <w:autoSpaceDN w:val="0"/>
-        <w:adjustRightInd w:val="0"/>
-        <w:spacing w:after="0" w:line="240" w:lineRule="auto"/>
-        <w:ind w:left="720"/>
-        <w:rPr>
-          <w:rFonts w:ascii="Arial" w:hAnsi="Arial" w:cs="Arial"/>
-          <w:lang w:val="en-GB" w:eastAsia="en-GB"/>
-        </w:rPr>
-      </w:pPr>
-      <w:r>
-        <w:rPr>
-          <w:rFonts w:ascii="Arial" w:hAnsi="Arial" w:cs="Arial"/>
-          <w:lang w:val="en-GB" w:eastAsia="en-GB"/>
-        </w:rPr>
-        <w:t>8) Sources (setting/sending entities) and recipients (using/receiving entities)</w:t>
-      </w:r>
-    </w:p>
-    <w:p>
-      <w:pPr>
-        <w:autoSpaceDE w:val="0"/>
-        <w:autoSpaceDN w:val="0"/>
-        <w:adjustRightInd w:val="0"/>
-        <w:spacing w:after="0" w:line="240" w:lineRule="auto"/>
-        <w:rPr>
-          <w:rFonts w:ascii="Arial" w:hAnsi="Arial" w:cs="Arial"/>
-          <w:lang w:val="en-GB" w:eastAsia="en-GB"/>
-        </w:rPr>
-      </w:pPr>
-      <w:r>
-        <w:rPr>
-          <w:rFonts w:ascii="Arial" w:hAnsi="Arial" w:cs="Arial"/>
-          <w:lang w:val="en-GB" w:eastAsia="en-GB"/>
-        </w:rPr>
-        <w:t xml:space="preserve"> </w:t>
-      </w:r>
-    </w:p>
-    <w:p>
-      <w:pPr>
-        <w:autoSpaceDE w:val="0"/>
-        <w:autoSpaceDN w:val="0"/>
-        <w:adjustRightInd w:val="0"/>
-        <w:spacing w:after="0" w:line="240" w:lineRule="auto"/>
-        <w:ind w:left="360" w:hanging="360"/>
-        <w:rPr>
-          <w:rFonts w:ascii="Arial" w:hAnsi="Arial" w:cs="Arial"/>
-          <w:lang w:val="en-GB" w:eastAsia="en-GB"/>
-        </w:rPr>
-      </w:pPr>
-      <w:r>
-        <w:rPr>
-          <w:rFonts w:ascii="Arial" w:hAnsi="Arial" w:cs="Arial"/>
-          <w:lang w:val="en-GB" w:eastAsia="en-GB"/>
-        </w:rPr>
         <w:t>e. Characteristics of communication methods that the interfacing entity(ies) will use for the interface, such as:</w:t>
       </w:r>
     </w:p>
@@ -6250,12 +6640,11 @@
         <w:pStyle w:val="Overskrift1"/>
         <w:ind w:left="360"/>
       </w:pPr>
-      <w:bookmarkStart w:id="10" w:name="_Toc273452999"/>
-      <w:r>
-        <w:lastRenderedPageBreak/>
+      <w:bookmarkStart w:id="11" w:name="_Toc273452999"/>
+      <w:r>
         <w:t>Requirements traceability.</w:t>
       </w:r>
-      <w:bookmarkEnd w:id="10"/>
+      <w:bookmarkEnd w:id="11"/>
       <w:r>
         <w:t xml:space="preserve"> </w:t>
       </w:r>
@@ -6360,11 +6749,11 @@
         <w:pStyle w:val="Overskrift1"/>
         <w:ind w:left="360"/>
       </w:pPr>
-      <w:bookmarkStart w:id="11" w:name="_Toc273453000"/>
+      <w:bookmarkStart w:id="12" w:name="_Toc273453000"/>
       <w:r>
         <w:t>Notes.</w:t>
       </w:r>
-      <w:bookmarkEnd w:id="11"/>
+      <w:bookmarkEnd w:id="12"/>
       <w:r>
         <w:t xml:space="preserve"> </w:t>
       </w:r>
@@ -6450,11 +6839,11 @@
         <w:pStyle w:val="Overskrift1"/>
         <w:ind w:left="360"/>
       </w:pPr>
-      <w:bookmarkStart w:id="12" w:name="_Toc273453001"/>
+      <w:bookmarkStart w:id="13" w:name="_Toc273453001"/>
       <w:r>
         <w:t>A. Appendixes.</w:t>
       </w:r>
-      <w:bookmarkEnd w:id="12"/>
+      <w:bookmarkEnd w:id="13"/>
       <w:r>
         <w:t xml:space="preserve"> </w:t>
       </w:r>
@@ -6575,22 +6964,23 @@
         <w:pStyle w:val="Overskrift1"/>
         <w:ind w:left="360"/>
       </w:pPr>
-      <w:bookmarkStart w:id="13" w:name="_Toc273453002"/>
-      <w:r>
+      <w:bookmarkStart w:id="14" w:name="_Toc273453002"/>
+      <w:r>
+        <w:lastRenderedPageBreak/>
         <w:t>Niv 1</w:t>
       </w:r>
-      <w:bookmarkEnd w:id="13"/>
+      <w:bookmarkEnd w:id="14"/>
     </w:p>
     <w:p>
       <w:pPr>
         <w:pStyle w:val="Overskrift2"/>
         <w:ind w:left="720"/>
       </w:pPr>
-      <w:bookmarkStart w:id="14" w:name="_Toc273453003"/>
+      <w:bookmarkStart w:id="15" w:name="_Toc273453003"/>
       <w:r>
         <w:t>Niv 2</w:t>
       </w:r>
-      <w:bookmarkEnd w:id="14"/>
+      <w:bookmarkEnd w:id="15"/>
     </w:p>
     <w:p>
       <w:pPr>
@@ -6638,7 +7028,7 @@
       </w:pPr>
     </w:p>
     <w:sectPr>
-      <w:footerReference w:type="default" r:id="rId8"/>
+      <w:footerReference w:type="default" r:id="rId10"/>
       <w:pgSz w:w="11906" w:h="16838"/>
       <w:pgMar w:top="1438" w:right="1134" w:bottom="1701" w:left="1134" w:header="708" w:footer="44" w:gutter="0"/>
       <w:cols w:space="708"/>
@@ -6791,7 +7181,7 @@
         <w:noProof/>
         <w:lang w:val="en-GB"/>
       </w:rPr>
-      <w:t>3</w:t>
+      <w:t>8</w:t>
     </w:r>
     <w:r>
       <w:rPr>
@@ -6883,346 +7273,6 @@
 <file path=word/numbering.xml><?xml version="1.0" encoding="utf-8"?>
 <w:numbering xmlns:ve="http://schemas.openxmlformats.org/markup-compatibility/2006" xmlns:o="urn:schemas-microsoft-com:office:office" xmlns:r="http://schemas.openxmlformats.org/officeDocument/2006/relationships" xmlns:m="http://schemas.openxmlformats.org/officeDocument/2006/math" xmlns:v="urn:schemas-microsoft-com:vml" xmlns:wp="http://schemas.openxmlformats.org/drawingml/2006/wordprocessingDrawing" xmlns:w10="urn:schemas-microsoft-com:office:word" xmlns:w="http://schemas.openxmlformats.org/wordprocessingml/2006/main" xmlns:wne="http://schemas.microsoft.com/office/word/2006/wordml">
   <w:abstractNum w:abstractNumId="0">
-    <w:nsid w:val="FFFFFF7C"/>
-    <w:multiLevelType w:val="singleLevel"/>
-    <w:tmpl w:val="C0A88DD8"/>
-    <w:lvl w:ilvl="0">
-      <w:start w:val="1"/>
-      <w:numFmt w:val="decimal"/>
-      <w:lvlText w:val="%1."/>
-      <w:lvlJc w:val="left"/>
-      <w:pPr>
-        <w:tabs>
-          <w:tab w:val="num" w:pos="1492"/>
-        </w:tabs>
-        <w:ind w:left="1492" w:hanging="360"/>
-      </w:pPr>
-      <w:rPr>
-        <w:rFonts w:cs="Times New Roman"/>
-      </w:rPr>
-    </w:lvl>
-  </w:abstractNum>
-  <w:abstractNum w:abstractNumId="1">
-    <w:nsid w:val="FFFFFF7D"/>
-    <w:multiLevelType w:val="singleLevel"/>
-    <w:tmpl w:val="5FD28982"/>
-    <w:lvl w:ilvl="0">
-      <w:start w:val="1"/>
-      <w:numFmt w:val="decimal"/>
-      <w:lvlText w:val="%1."/>
-      <w:lvlJc w:val="left"/>
-      <w:pPr>
-        <w:tabs>
-          <w:tab w:val="num" w:pos="1209"/>
-        </w:tabs>
-        <w:ind w:left="1209" w:hanging="360"/>
-      </w:pPr>
-      <w:rPr>
-        <w:rFonts w:cs="Times New Roman"/>
-      </w:rPr>
-    </w:lvl>
-  </w:abstractNum>
-  <w:abstractNum w:abstractNumId="2">
-    <w:nsid w:val="FFFFFF7E"/>
-    <w:multiLevelType w:val="singleLevel"/>
-    <w:tmpl w:val="771E3EEE"/>
-    <w:lvl w:ilvl="0">
-      <w:start w:val="1"/>
-      <w:numFmt w:val="decimal"/>
-      <w:lvlText w:val="%1."/>
-      <w:lvlJc w:val="left"/>
-      <w:pPr>
-        <w:tabs>
-          <w:tab w:val="num" w:pos="926"/>
-        </w:tabs>
-        <w:ind w:left="926" w:hanging="360"/>
-      </w:pPr>
-      <w:rPr>
-        <w:rFonts w:cs="Times New Roman"/>
-      </w:rPr>
-    </w:lvl>
-  </w:abstractNum>
-  <w:abstractNum w:abstractNumId="3">
-    <w:nsid w:val="FFFFFF7F"/>
-    <w:multiLevelType w:val="singleLevel"/>
-    <w:tmpl w:val="E11A27AE"/>
-    <w:lvl w:ilvl="0">
-      <w:start w:val="1"/>
-      <w:numFmt w:val="decimal"/>
-      <w:lvlText w:val="%1."/>
-      <w:lvlJc w:val="left"/>
-      <w:pPr>
-        <w:tabs>
-          <w:tab w:val="num" w:pos="643"/>
-        </w:tabs>
-        <w:ind w:left="643" w:hanging="360"/>
-      </w:pPr>
-      <w:rPr>
-        <w:rFonts w:cs="Times New Roman"/>
-      </w:rPr>
-    </w:lvl>
-  </w:abstractNum>
-  <w:abstractNum w:abstractNumId="4">
-    <w:nsid w:val="FFFFFF80"/>
-    <w:multiLevelType w:val="singleLevel"/>
-    <w:tmpl w:val="938CF7F0"/>
-    <w:lvl w:ilvl="0">
-      <w:start w:val="1"/>
-      <w:numFmt w:val="bullet"/>
-      <w:lvlText w:val=""/>
-      <w:lvlJc w:val="left"/>
-      <w:pPr>
-        <w:tabs>
-          <w:tab w:val="num" w:pos="1492"/>
-        </w:tabs>
-        <w:ind w:left="1492" w:hanging="360"/>
-      </w:pPr>
-      <w:rPr>
-        <w:rFonts w:ascii="Symbol" w:hAnsi="Symbol" w:hint="default"/>
-      </w:rPr>
-    </w:lvl>
-  </w:abstractNum>
-  <w:abstractNum w:abstractNumId="5">
-    <w:nsid w:val="FFFFFF81"/>
-    <w:multiLevelType w:val="singleLevel"/>
-    <w:tmpl w:val="3BD6F85C"/>
-    <w:lvl w:ilvl="0">
-      <w:start w:val="1"/>
-      <w:numFmt w:val="bullet"/>
-      <w:lvlText w:val=""/>
-      <w:lvlJc w:val="left"/>
-      <w:pPr>
-        <w:tabs>
-          <w:tab w:val="num" w:pos="1209"/>
-        </w:tabs>
-        <w:ind w:left="1209" w:hanging="360"/>
-      </w:pPr>
-      <w:rPr>
-        <w:rFonts w:ascii="Symbol" w:hAnsi="Symbol" w:hint="default"/>
-      </w:rPr>
-    </w:lvl>
-  </w:abstractNum>
-  <w:abstractNum w:abstractNumId="6">
-    <w:nsid w:val="FFFFFF82"/>
-    <w:multiLevelType w:val="singleLevel"/>
-    <w:tmpl w:val="29700968"/>
-    <w:lvl w:ilvl="0">
-      <w:start w:val="1"/>
-      <w:numFmt w:val="bullet"/>
-      <w:lvlText w:val=""/>
-      <w:lvlJc w:val="left"/>
-      <w:pPr>
-        <w:tabs>
-          <w:tab w:val="num" w:pos="926"/>
-        </w:tabs>
-        <w:ind w:left="926" w:hanging="360"/>
-      </w:pPr>
-      <w:rPr>
-        <w:rFonts w:ascii="Symbol" w:hAnsi="Symbol" w:hint="default"/>
-      </w:rPr>
-    </w:lvl>
-  </w:abstractNum>
-  <w:abstractNum w:abstractNumId="7">
-    <w:nsid w:val="FFFFFF83"/>
-    <w:multiLevelType w:val="singleLevel"/>
-    <w:tmpl w:val="28DC0A94"/>
-    <w:lvl w:ilvl="0">
-      <w:start w:val="1"/>
-      <w:numFmt w:val="bullet"/>
-      <w:lvlText w:val=""/>
-      <w:lvlJc w:val="left"/>
-      <w:pPr>
-        <w:tabs>
-          <w:tab w:val="num" w:pos="643"/>
-        </w:tabs>
-        <w:ind w:left="643" w:hanging="360"/>
-      </w:pPr>
-      <w:rPr>
-        <w:rFonts w:ascii="Symbol" w:hAnsi="Symbol" w:hint="default"/>
-      </w:rPr>
-    </w:lvl>
-  </w:abstractNum>
-  <w:abstractNum w:abstractNumId="8">
-    <w:nsid w:val="FFFFFF88"/>
-    <w:multiLevelType w:val="singleLevel"/>
-    <w:tmpl w:val="74C05552"/>
-    <w:lvl w:ilvl="0">
-      <w:start w:val="1"/>
-      <w:numFmt w:val="decimal"/>
-      <w:lvlText w:val="%1."/>
-      <w:lvlJc w:val="left"/>
-      <w:pPr>
-        <w:tabs>
-          <w:tab w:val="num" w:pos="360"/>
-        </w:tabs>
-        <w:ind w:left="360" w:hanging="360"/>
-      </w:pPr>
-      <w:rPr>
-        <w:rFonts w:cs="Times New Roman"/>
-      </w:rPr>
-    </w:lvl>
-  </w:abstractNum>
-  <w:abstractNum w:abstractNumId="9">
-    <w:nsid w:val="FFFFFF89"/>
-    <w:multiLevelType w:val="singleLevel"/>
-    <w:tmpl w:val="089A6B8A"/>
-    <w:lvl w:ilvl="0">
-      <w:start w:val="1"/>
-      <w:numFmt w:val="bullet"/>
-      <w:lvlText w:val=""/>
-      <w:lvlJc w:val="left"/>
-      <w:pPr>
-        <w:tabs>
-          <w:tab w:val="num" w:pos="360"/>
-        </w:tabs>
-        <w:ind w:left="360" w:hanging="360"/>
-      </w:pPr>
-      <w:rPr>
-        <w:rFonts w:ascii="Symbol" w:hAnsi="Symbol" w:hint="default"/>
-      </w:rPr>
-    </w:lvl>
-  </w:abstractNum>
-  <w:abstractNum w:abstractNumId="10">
-    <w:nsid w:val="03B43926"/>
-    <w:multiLevelType w:val="hybridMultilevel"/>
-    <w:tmpl w:val="32205EFE"/>
-    <w:lvl w:ilvl="0" w:tplc="8A102824">
-      <w:start w:val="3"/>
-      <w:numFmt w:val="bullet"/>
-      <w:lvlText w:val="-"/>
-      <w:lvlJc w:val="left"/>
-      <w:pPr>
-        <w:tabs>
-          <w:tab w:val="num" w:pos="1440"/>
-        </w:tabs>
-        <w:ind w:left="1440" w:hanging="360"/>
-      </w:pPr>
-      <w:rPr>
-        <w:rFonts w:ascii="Calibri" w:eastAsia="Times New Roman" w:hAnsi="Calibri" w:hint="default"/>
-      </w:rPr>
-    </w:lvl>
-    <w:lvl w:ilvl="1" w:tplc="08090003">
-      <w:start w:val="1"/>
-      <w:numFmt w:val="bullet"/>
-      <w:lvlText w:val="o"/>
-      <w:lvlJc w:val="left"/>
-      <w:pPr>
-        <w:tabs>
-          <w:tab w:val="num" w:pos="2160"/>
-        </w:tabs>
-        <w:ind w:left="2160" w:hanging="360"/>
-      </w:pPr>
-      <w:rPr>
-        <w:rFonts w:ascii="Courier New" w:hAnsi="Courier New" w:hint="default"/>
-      </w:rPr>
-    </w:lvl>
-    <w:lvl w:ilvl="2" w:tplc="08090005" w:tentative="1">
-      <w:start w:val="1"/>
-      <w:numFmt w:val="bullet"/>
-      <w:lvlText w:val=""/>
-      <w:lvlJc w:val="left"/>
-      <w:pPr>
-        <w:tabs>
-          <w:tab w:val="num" w:pos="2880"/>
-        </w:tabs>
-        <w:ind w:left="2880" w:hanging="360"/>
-      </w:pPr>
-      <w:rPr>
-        <w:rFonts w:ascii="Wingdings" w:hAnsi="Wingdings" w:hint="default"/>
-      </w:rPr>
-    </w:lvl>
-    <w:lvl w:ilvl="3" w:tplc="08090001" w:tentative="1">
-      <w:start w:val="1"/>
-      <w:numFmt w:val="bullet"/>
-      <w:lvlText w:val=""/>
-      <w:lvlJc w:val="left"/>
-      <w:pPr>
-        <w:tabs>
-          <w:tab w:val="num" w:pos="3600"/>
-        </w:tabs>
-        <w:ind w:left="3600" w:hanging="360"/>
-      </w:pPr>
-      <w:rPr>
-        <w:rFonts w:ascii="Symbol" w:hAnsi="Symbol" w:hint="default"/>
-      </w:rPr>
-    </w:lvl>
-    <w:lvl w:ilvl="4" w:tplc="08090003" w:tentative="1">
-      <w:start w:val="1"/>
-      <w:numFmt w:val="bullet"/>
-      <w:lvlText w:val="o"/>
-      <w:lvlJc w:val="left"/>
-      <w:pPr>
-        <w:tabs>
-          <w:tab w:val="num" w:pos="4320"/>
-        </w:tabs>
-        <w:ind w:left="4320" w:hanging="360"/>
-      </w:pPr>
-      <w:rPr>
-        <w:rFonts w:ascii="Courier New" w:hAnsi="Courier New" w:hint="default"/>
-      </w:rPr>
-    </w:lvl>
-    <w:lvl w:ilvl="5" w:tplc="08090005" w:tentative="1">
-      <w:start w:val="1"/>
-      <w:numFmt w:val="bullet"/>
-      <w:lvlText w:val=""/>
-      <w:lvlJc w:val="left"/>
-      <w:pPr>
-        <w:tabs>
-          <w:tab w:val="num" w:pos="5040"/>
-        </w:tabs>
-        <w:ind w:left="5040" w:hanging="360"/>
-      </w:pPr>
-      <w:rPr>
-        <w:rFonts w:ascii="Wingdings" w:hAnsi="Wingdings" w:hint="default"/>
-      </w:rPr>
-    </w:lvl>
-    <w:lvl w:ilvl="6" w:tplc="08090001" w:tentative="1">
-      <w:start w:val="1"/>
-      <w:numFmt w:val="bullet"/>
-      <w:lvlText w:val=""/>
-      <w:lvlJc w:val="left"/>
-      <w:pPr>
-        <w:tabs>
-          <w:tab w:val="num" w:pos="5760"/>
-        </w:tabs>
-        <w:ind w:left="5760" w:hanging="360"/>
-      </w:pPr>
-      <w:rPr>
-        <w:rFonts w:ascii="Symbol" w:hAnsi="Symbol" w:hint="default"/>
-      </w:rPr>
-    </w:lvl>
-    <w:lvl w:ilvl="7" w:tplc="08090003" w:tentative="1">
-      <w:start w:val="1"/>
-      <w:numFmt w:val="bullet"/>
-      <w:lvlText w:val="o"/>
-      <w:lvlJc w:val="left"/>
-      <w:pPr>
-        <w:tabs>
-          <w:tab w:val="num" w:pos="6480"/>
-        </w:tabs>
-        <w:ind w:left="6480" w:hanging="360"/>
-      </w:pPr>
-      <w:rPr>
-        <w:rFonts w:ascii="Courier New" w:hAnsi="Courier New" w:hint="default"/>
-      </w:rPr>
-    </w:lvl>
-    <w:lvl w:ilvl="8" w:tplc="08090005" w:tentative="1">
-      <w:start w:val="1"/>
-      <w:numFmt w:val="bullet"/>
-      <w:lvlText w:val=""/>
-      <w:lvlJc w:val="left"/>
-      <w:pPr>
-        <w:tabs>
-          <w:tab w:val="num" w:pos="7200"/>
-        </w:tabs>
-        <w:ind w:left="7200" w:hanging="360"/>
-      </w:pPr>
-      <w:rPr>
-        <w:rFonts w:ascii="Wingdings" w:hAnsi="Wingdings" w:hint="default"/>
-      </w:rPr>
-    </w:lvl>
-  </w:abstractNum>
-  <w:abstractNum w:abstractNumId="11">
     <w:nsid w:val="1A9867C0"/>
     <w:multiLevelType w:val="multilevel"/>
     <w:tmpl w:val="2A9E4346"/>
@@ -7347,838 +7397,10 @@
       </w:rPr>
     </w:lvl>
   </w:abstractNum>
-  <w:abstractNum w:abstractNumId="12">
-    <w:nsid w:val="1ABE1EC7"/>
-    <w:multiLevelType w:val="hybridMultilevel"/>
-    <w:tmpl w:val="7EC0F568"/>
-    <w:lvl w:ilvl="0" w:tplc="58BCBA30">
-      <w:start w:val="1"/>
-      <w:numFmt w:val="decimal"/>
-      <w:lvlText w:val="1.%1"/>
-      <w:lvlJc w:val="left"/>
-      <w:pPr>
-        <w:ind w:left="2160" w:hanging="360"/>
-      </w:pPr>
-      <w:rPr>
-        <w:rFonts w:cs="Times New Roman" w:hint="default"/>
-      </w:rPr>
-    </w:lvl>
-    <w:lvl w:ilvl="1" w:tplc="04060019" w:tentative="1">
-      <w:start w:val="1"/>
-      <w:numFmt w:val="lowerLetter"/>
-      <w:lvlText w:val="%2."/>
-      <w:lvlJc w:val="left"/>
-      <w:pPr>
-        <w:ind w:left="2880" w:hanging="360"/>
-      </w:pPr>
-      <w:rPr>
-        <w:rFonts w:cs="Times New Roman"/>
-      </w:rPr>
-    </w:lvl>
-    <w:lvl w:ilvl="2" w:tplc="0406001B" w:tentative="1">
-      <w:start w:val="1"/>
-      <w:numFmt w:val="lowerRoman"/>
-      <w:lvlText w:val="%3."/>
-      <w:lvlJc w:val="right"/>
-      <w:pPr>
-        <w:ind w:left="3600" w:hanging="180"/>
-      </w:pPr>
-      <w:rPr>
-        <w:rFonts w:cs="Times New Roman"/>
-      </w:rPr>
-    </w:lvl>
-    <w:lvl w:ilvl="3" w:tplc="0406000F" w:tentative="1">
-      <w:start w:val="1"/>
-      <w:numFmt w:val="decimal"/>
-      <w:lvlText w:val="%4."/>
-      <w:lvlJc w:val="left"/>
-      <w:pPr>
-        <w:ind w:left="4320" w:hanging="360"/>
-      </w:pPr>
-      <w:rPr>
-        <w:rFonts w:cs="Times New Roman"/>
-      </w:rPr>
-    </w:lvl>
-    <w:lvl w:ilvl="4" w:tplc="04060019" w:tentative="1">
-      <w:start w:val="1"/>
-      <w:numFmt w:val="lowerLetter"/>
-      <w:lvlText w:val="%5."/>
-      <w:lvlJc w:val="left"/>
-      <w:pPr>
-        <w:ind w:left="5040" w:hanging="360"/>
-      </w:pPr>
-      <w:rPr>
-        <w:rFonts w:cs="Times New Roman"/>
-      </w:rPr>
-    </w:lvl>
-    <w:lvl w:ilvl="5" w:tplc="0406001B" w:tentative="1">
-      <w:start w:val="1"/>
-      <w:numFmt w:val="lowerRoman"/>
-      <w:lvlText w:val="%6."/>
-      <w:lvlJc w:val="right"/>
-      <w:pPr>
-        <w:ind w:left="5760" w:hanging="180"/>
-      </w:pPr>
-      <w:rPr>
-        <w:rFonts w:cs="Times New Roman"/>
-      </w:rPr>
-    </w:lvl>
-    <w:lvl w:ilvl="6" w:tplc="0406000F" w:tentative="1">
-      <w:start w:val="1"/>
-      <w:numFmt w:val="decimal"/>
-      <w:lvlText w:val="%7."/>
-      <w:lvlJc w:val="left"/>
-      <w:pPr>
-        <w:ind w:left="6480" w:hanging="360"/>
-      </w:pPr>
-      <w:rPr>
-        <w:rFonts w:cs="Times New Roman"/>
-      </w:rPr>
-    </w:lvl>
-    <w:lvl w:ilvl="7" w:tplc="04060019" w:tentative="1">
-      <w:start w:val="1"/>
-      <w:numFmt w:val="lowerLetter"/>
-      <w:lvlText w:val="%8."/>
-      <w:lvlJc w:val="left"/>
-      <w:pPr>
-        <w:ind w:left="7200" w:hanging="360"/>
-      </w:pPr>
-      <w:rPr>
-        <w:rFonts w:cs="Times New Roman"/>
-      </w:rPr>
-    </w:lvl>
-    <w:lvl w:ilvl="8" w:tplc="0406001B" w:tentative="1">
-      <w:start w:val="1"/>
-      <w:numFmt w:val="lowerRoman"/>
-      <w:lvlText w:val="%9."/>
-      <w:lvlJc w:val="right"/>
-      <w:pPr>
-        <w:ind w:left="7920" w:hanging="180"/>
-      </w:pPr>
-      <w:rPr>
-        <w:rFonts w:cs="Times New Roman"/>
-      </w:rPr>
-    </w:lvl>
-  </w:abstractNum>
-  <w:abstractNum w:abstractNumId="13">
-    <w:nsid w:val="275B107A"/>
-    <w:multiLevelType w:val="hybridMultilevel"/>
-    <w:tmpl w:val="EAFC55EE"/>
-    <w:lvl w:ilvl="0" w:tplc="E9B2EABC">
-      <w:numFmt w:val="bullet"/>
-      <w:lvlText w:val="-"/>
-      <w:lvlJc w:val="left"/>
-      <w:pPr>
-        <w:tabs>
-          <w:tab w:val="num" w:pos="1440"/>
-        </w:tabs>
-        <w:ind w:left="1440" w:hanging="360"/>
-      </w:pPr>
-      <w:rPr>
-        <w:rFonts w:ascii="Calibri" w:eastAsia="Times New Roman" w:hAnsi="Calibri" w:hint="default"/>
-      </w:rPr>
-    </w:lvl>
-    <w:lvl w:ilvl="1" w:tplc="08090003" w:tentative="1">
-      <w:start w:val="1"/>
-      <w:numFmt w:val="bullet"/>
-      <w:lvlText w:val="o"/>
-      <w:lvlJc w:val="left"/>
-      <w:pPr>
-        <w:tabs>
-          <w:tab w:val="num" w:pos="2160"/>
-        </w:tabs>
-        <w:ind w:left="2160" w:hanging="360"/>
-      </w:pPr>
-      <w:rPr>
-        <w:rFonts w:ascii="Courier New" w:hAnsi="Courier New" w:hint="default"/>
-      </w:rPr>
-    </w:lvl>
-    <w:lvl w:ilvl="2" w:tplc="08090005" w:tentative="1">
-      <w:start w:val="1"/>
-      <w:numFmt w:val="bullet"/>
-      <w:lvlText w:val=""/>
-      <w:lvlJc w:val="left"/>
-      <w:pPr>
-        <w:tabs>
-          <w:tab w:val="num" w:pos="2880"/>
-        </w:tabs>
-        <w:ind w:left="2880" w:hanging="360"/>
-      </w:pPr>
-      <w:rPr>
-        <w:rFonts w:ascii="Wingdings" w:hAnsi="Wingdings" w:hint="default"/>
-      </w:rPr>
-    </w:lvl>
-    <w:lvl w:ilvl="3" w:tplc="08090001" w:tentative="1">
-      <w:start w:val="1"/>
-      <w:numFmt w:val="bullet"/>
-      <w:lvlText w:val=""/>
-      <w:lvlJc w:val="left"/>
-      <w:pPr>
-        <w:tabs>
-          <w:tab w:val="num" w:pos="3600"/>
-        </w:tabs>
-        <w:ind w:left="3600" w:hanging="360"/>
-      </w:pPr>
-      <w:rPr>
-        <w:rFonts w:ascii="Symbol" w:hAnsi="Symbol" w:hint="default"/>
-      </w:rPr>
-    </w:lvl>
-    <w:lvl w:ilvl="4" w:tplc="08090003" w:tentative="1">
-      <w:start w:val="1"/>
-      <w:numFmt w:val="bullet"/>
-      <w:lvlText w:val="o"/>
-      <w:lvlJc w:val="left"/>
-      <w:pPr>
-        <w:tabs>
-          <w:tab w:val="num" w:pos="4320"/>
-        </w:tabs>
-        <w:ind w:left="4320" w:hanging="360"/>
-      </w:pPr>
-      <w:rPr>
-        <w:rFonts w:ascii="Courier New" w:hAnsi="Courier New" w:hint="default"/>
-      </w:rPr>
-    </w:lvl>
-    <w:lvl w:ilvl="5" w:tplc="08090005" w:tentative="1">
-      <w:start w:val="1"/>
-      <w:numFmt w:val="bullet"/>
-      <w:lvlText w:val=""/>
-      <w:lvlJc w:val="left"/>
-      <w:pPr>
-        <w:tabs>
-          <w:tab w:val="num" w:pos="5040"/>
-        </w:tabs>
-        <w:ind w:left="5040" w:hanging="360"/>
-      </w:pPr>
-      <w:rPr>
-        <w:rFonts w:ascii="Wingdings" w:hAnsi="Wingdings" w:hint="default"/>
-      </w:rPr>
-    </w:lvl>
-    <w:lvl w:ilvl="6" w:tplc="08090001" w:tentative="1">
-      <w:start w:val="1"/>
-      <w:numFmt w:val="bullet"/>
-      <w:lvlText w:val=""/>
-      <w:lvlJc w:val="left"/>
-      <w:pPr>
-        <w:tabs>
-          <w:tab w:val="num" w:pos="5760"/>
-        </w:tabs>
-        <w:ind w:left="5760" w:hanging="360"/>
-      </w:pPr>
-      <w:rPr>
-        <w:rFonts w:ascii="Symbol" w:hAnsi="Symbol" w:hint="default"/>
-      </w:rPr>
-    </w:lvl>
-    <w:lvl w:ilvl="7" w:tplc="08090003" w:tentative="1">
-      <w:start w:val="1"/>
-      <w:numFmt w:val="bullet"/>
-      <w:lvlText w:val="o"/>
-      <w:lvlJc w:val="left"/>
-      <w:pPr>
-        <w:tabs>
-          <w:tab w:val="num" w:pos="6480"/>
-        </w:tabs>
-        <w:ind w:left="6480" w:hanging="360"/>
-      </w:pPr>
-      <w:rPr>
-        <w:rFonts w:ascii="Courier New" w:hAnsi="Courier New" w:hint="default"/>
-      </w:rPr>
-    </w:lvl>
-    <w:lvl w:ilvl="8" w:tplc="08090005" w:tentative="1">
-      <w:start w:val="1"/>
-      <w:numFmt w:val="bullet"/>
-      <w:lvlText w:val=""/>
-      <w:lvlJc w:val="left"/>
-      <w:pPr>
-        <w:tabs>
-          <w:tab w:val="num" w:pos="7200"/>
-        </w:tabs>
-        <w:ind w:left="7200" w:hanging="360"/>
-      </w:pPr>
-      <w:rPr>
-        <w:rFonts w:ascii="Wingdings" w:hAnsi="Wingdings" w:hint="default"/>
-      </w:rPr>
-    </w:lvl>
-  </w:abstractNum>
-  <w:abstractNum w:abstractNumId="14">
-    <w:nsid w:val="2DFB3399"/>
-    <w:multiLevelType w:val="hybridMultilevel"/>
-    <w:tmpl w:val="DB38B44A"/>
-    <w:lvl w:ilvl="0" w:tplc="0406000F">
-      <w:start w:val="1"/>
-      <w:numFmt w:val="decimal"/>
-      <w:lvlText w:val="%1."/>
-      <w:lvlJc w:val="left"/>
-      <w:pPr>
-        <w:ind w:left="720" w:hanging="360"/>
-      </w:pPr>
-      <w:rPr>
-        <w:rFonts w:cs="Times New Roman"/>
-      </w:rPr>
-    </w:lvl>
-    <w:lvl w:ilvl="1" w:tplc="04060019" w:tentative="1">
-      <w:start w:val="1"/>
-      <w:numFmt w:val="lowerLetter"/>
-      <w:lvlText w:val="%2."/>
-      <w:lvlJc w:val="left"/>
-      <w:pPr>
-        <w:ind w:left="1440" w:hanging="360"/>
-      </w:pPr>
-      <w:rPr>
-        <w:rFonts w:cs="Times New Roman"/>
-      </w:rPr>
-    </w:lvl>
-    <w:lvl w:ilvl="2" w:tplc="0406001B" w:tentative="1">
-      <w:start w:val="1"/>
-      <w:numFmt w:val="lowerRoman"/>
-      <w:lvlText w:val="%3."/>
-      <w:lvlJc w:val="right"/>
-      <w:pPr>
-        <w:ind w:left="2160" w:hanging="180"/>
-      </w:pPr>
-      <w:rPr>
-        <w:rFonts w:cs="Times New Roman"/>
-      </w:rPr>
-    </w:lvl>
-    <w:lvl w:ilvl="3" w:tplc="0406000F" w:tentative="1">
-      <w:start w:val="1"/>
-      <w:numFmt w:val="decimal"/>
-      <w:lvlText w:val="%4."/>
-      <w:lvlJc w:val="left"/>
-      <w:pPr>
-        <w:ind w:left="2880" w:hanging="360"/>
-      </w:pPr>
-      <w:rPr>
-        <w:rFonts w:cs="Times New Roman"/>
-      </w:rPr>
-    </w:lvl>
-    <w:lvl w:ilvl="4" w:tplc="04060019" w:tentative="1">
-      <w:start w:val="1"/>
-      <w:numFmt w:val="lowerLetter"/>
-      <w:lvlText w:val="%5."/>
-      <w:lvlJc w:val="left"/>
-      <w:pPr>
-        <w:ind w:left="3600" w:hanging="360"/>
-      </w:pPr>
-      <w:rPr>
-        <w:rFonts w:cs="Times New Roman"/>
-      </w:rPr>
-    </w:lvl>
-    <w:lvl w:ilvl="5" w:tplc="0406001B" w:tentative="1">
-      <w:start w:val="1"/>
-      <w:numFmt w:val="lowerRoman"/>
-      <w:lvlText w:val="%6."/>
-      <w:lvlJc w:val="right"/>
-      <w:pPr>
-        <w:ind w:left="4320" w:hanging="180"/>
-      </w:pPr>
-      <w:rPr>
-        <w:rFonts w:cs="Times New Roman"/>
-      </w:rPr>
-    </w:lvl>
-    <w:lvl w:ilvl="6" w:tplc="0406000F" w:tentative="1">
-      <w:start w:val="1"/>
-      <w:numFmt w:val="decimal"/>
-      <w:lvlText w:val="%7."/>
-      <w:lvlJc w:val="left"/>
-      <w:pPr>
-        <w:ind w:left="5040" w:hanging="360"/>
-      </w:pPr>
-      <w:rPr>
-        <w:rFonts w:cs="Times New Roman"/>
-      </w:rPr>
-    </w:lvl>
-    <w:lvl w:ilvl="7" w:tplc="04060019" w:tentative="1">
-      <w:start w:val="1"/>
-      <w:numFmt w:val="lowerLetter"/>
-      <w:lvlText w:val="%8."/>
-      <w:lvlJc w:val="left"/>
-      <w:pPr>
-        <w:ind w:left="5760" w:hanging="360"/>
-      </w:pPr>
-      <w:rPr>
-        <w:rFonts w:cs="Times New Roman"/>
-      </w:rPr>
-    </w:lvl>
-    <w:lvl w:ilvl="8" w:tplc="0406001B" w:tentative="1">
-      <w:start w:val="1"/>
-      <w:numFmt w:val="lowerRoman"/>
-      <w:lvlText w:val="%9."/>
-      <w:lvlJc w:val="right"/>
-      <w:pPr>
-        <w:ind w:left="6480" w:hanging="180"/>
-      </w:pPr>
-      <w:rPr>
-        <w:rFonts w:cs="Times New Roman"/>
-      </w:rPr>
-    </w:lvl>
-  </w:abstractNum>
-  <w:abstractNum w:abstractNumId="15">
-    <w:nsid w:val="41C60042"/>
-    <w:multiLevelType w:val="multilevel"/>
-    <w:tmpl w:val="3A7AB894"/>
-    <w:lvl w:ilvl="0">
-      <w:start w:val="1"/>
-      <w:numFmt w:val="decimal"/>
-      <w:lvlText w:val="%1"/>
-      <w:lvlJc w:val="left"/>
-      <w:pPr>
-        <w:tabs>
-          <w:tab w:val="num" w:pos="420"/>
-        </w:tabs>
-        <w:ind w:left="420" w:hanging="420"/>
-      </w:pPr>
-      <w:rPr>
-        <w:rFonts w:ascii="Cambria" w:eastAsia="SimSun" w:hAnsi="Cambria" w:cs="Times New Roman" w:hint="default"/>
-        <w:b/>
-        <w:sz w:val="26"/>
-      </w:rPr>
-    </w:lvl>
-    <w:lvl w:ilvl="1">
-      <w:start w:val="1"/>
-      <w:numFmt w:val="decimal"/>
-      <w:lvlText w:val="%1.%2"/>
-      <w:lvlJc w:val="left"/>
-      <w:pPr>
-        <w:tabs>
-          <w:tab w:val="num" w:pos="420"/>
-        </w:tabs>
-        <w:ind w:left="420" w:hanging="420"/>
-      </w:pPr>
-      <w:rPr>
-        <w:rFonts w:ascii="Cambria" w:eastAsia="SimSun" w:hAnsi="Cambria" w:cs="Times New Roman" w:hint="default"/>
-        <w:b/>
-        <w:sz w:val="26"/>
-      </w:rPr>
-    </w:lvl>
-    <w:lvl w:ilvl="2">
-      <w:start w:val="1"/>
-      <w:numFmt w:val="decimal"/>
-      <w:lvlText w:val="%1.%2.%3"/>
-      <w:lvlJc w:val="left"/>
-      <w:pPr>
-        <w:tabs>
-          <w:tab w:val="num" w:pos="720"/>
-        </w:tabs>
-        <w:ind w:left="720" w:hanging="720"/>
-      </w:pPr>
-      <w:rPr>
-        <w:rFonts w:ascii="Cambria" w:eastAsia="SimSun" w:hAnsi="Cambria" w:cs="Times New Roman" w:hint="default"/>
-        <w:b/>
-        <w:sz w:val="26"/>
-      </w:rPr>
-    </w:lvl>
-    <w:lvl w:ilvl="3">
-      <w:start w:val="1"/>
-      <w:numFmt w:val="decimal"/>
-      <w:lvlText w:val="%1.%2.%3.%4"/>
-      <w:lvlJc w:val="left"/>
-      <w:pPr>
-        <w:tabs>
-          <w:tab w:val="num" w:pos="720"/>
-        </w:tabs>
-        <w:ind w:left="720" w:hanging="720"/>
-      </w:pPr>
-      <w:rPr>
-        <w:rFonts w:ascii="Cambria" w:eastAsia="SimSun" w:hAnsi="Cambria" w:cs="Times New Roman" w:hint="default"/>
-        <w:b/>
-        <w:sz w:val="26"/>
-      </w:rPr>
-    </w:lvl>
-    <w:lvl w:ilvl="4">
-      <w:start w:val="1"/>
-      <w:numFmt w:val="decimal"/>
-      <w:lvlText w:val="%1.%2.%3.%4.%5"/>
-      <w:lvlJc w:val="left"/>
-      <w:pPr>
-        <w:tabs>
-          <w:tab w:val="num" w:pos="1080"/>
-        </w:tabs>
-        <w:ind w:left="1080" w:hanging="1080"/>
-      </w:pPr>
-      <w:rPr>
-        <w:rFonts w:ascii="Cambria" w:eastAsia="SimSun" w:hAnsi="Cambria" w:cs="Times New Roman" w:hint="default"/>
-        <w:b/>
-        <w:sz w:val="26"/>
-      </w:rPr>
-    </w:lvl>
-    <w:lvl w:ilvl="5">
-      <w:start w:val="1"/>
-      <w:numFmt w:val="decimal"/>
-      <w:lvlText w:val="%1.%2.%3.%4.%5.%6"/>
-      <w:lvlJc w:val="left"/>
-      <w:pPr>
-        <w:tabs>
-          <w:tab w:val="num" w:pos="1080"/>
-        </w:tabs>
-        <w:ind w:left="1080" w:hanging="1080"/>
-      </w:pPr>
-      <w:rPr>
-        <w:rFonts w:ascii="Cambria" w:eastAsia="SimSun" w:hAnsi="Cambria" w:cs="Times New Roman" w:hint="default"/>
-        <w:b/>
-        <w:sz w:val="26"/>
-      </w:rPr>
-    </w:lvl>
-    <w:lvl w:ilvl="6">
-      <w:start w:val="1"/>
-      <w:numFmt w:val="decimal"/>
-      <w:lvlText w:val="%1.%2.%3.%4.%5.%6.%7"/>
-      <w:lvlJc w:val="left"/>
-      <w:pPr>
-        <w:tabs>
-          <w:tab w:val="num" w:pos="1440"/>
-        </w:tabs>
-        <w:ind w:left="1440" w:hanging="1440"/>
-      </w:pPr>
-      <w:rPr>
-        <w:rFonts w:ascii="Cambria" w:eastAsia="SimSun" w:hAnsi="Cambria" w:cs="Times New Roman" w:hint="default"/>
-        <w:b/>
-        <w:sz w:val="26"/>
-      </w:rPr>
-    </w:lvl>
-    <w:lvl w:ilvl="7">
-      <w:start w:val="1"/>
-      <w:numFmt w:val="decimal"/>
-      <w:lvlText w:val="%1.%2.%3.%4.%5.%6.%7.%8"/>
-      <w:lvlJc w:val="left"/>
-      <w:pPr>
-        <w:tabs>
-          <w:tab w:val="num" w:pos="1440"/>
-        </w:tabs>
-        <w:ind w:left="1440" w:hanging="1440"/>
-      </w:pPr>
-      <w:rPr>
-        <w:rFonts w:ascii="Cambria" w:eastAsia="SimSun" w:hAnsi="Cambria" w:cs="Times New Roman" w:hint="default"/>
-        <w:b/>
-        <w:sz w:val="26"/>
-      </w:rPr>
-    </w:lvl>
-    <w:lvl w:ilvl="8">
-      <w:start w:val="1"/>
-      <w:numFmt w:val="decimal"/>
-      <w:lvlText w:val="%1.%2.%3.%4.%5.%6.%7.%8.%9"/>
-      <w:lvlJc w:val="left"/>
-      <w:pPr>
-        <w:tabs>
-          <w:tab w:val="num" w:pos="1800"/>
-        </w:tabs>
-        <w:ind w:left="1800" w:hanging="1800"/>
-      </w:pPr>
-      <w:rPr>
-        <w:rFonts w:ascii="Cambria" w:eastAsia="SimSun" w:hAnsi="Cambria" w:cs="Times New Roman" w:hint="default"/>
-        <w:b/>
-        <w:sz w:val="26"/>
-      </w:rPr>
-    </w:lvl>
-  </w:abstractNum>
-  <w:abstractNum w:abstractNumId="16">
-    <w:nsid w:val="5A861B20"/>
-    <w:multiLevelType w:val="hybridMultilevel"/>
-    <w:tmpl w:val="DEB8D504"/>
-    <w:lvl w:ilvl="0" w:tplc="42E4B06E">
-      <w:start w:val="6"/>
-      <w:numFmt w:val="bullet"/>
-      <w:lvlText w:val=""/>
-      <w:lvlJc w:val="left"/>
-      <w:pPr>
-        <w:ind w:left="720" w:hanging="360"/>
-      </w:pPr>
-      <w:rPr>
-        <w:rFonts w:ascii="Symbol" w:eastAsia="Times New Roman" w:hAnsi="Symbol" w:hint="default"/>
-      </w:rPr>
-    </w:lvl>
-    <w:lvl w:ilvl="1" w:tplc="04060003" w:tentative="1">
-      <w:start w:val="1"/>
-      <w:numFmt w:val="bullet"/>
-      <w:lvlText w:val="o"/>
-      <w:lvlJc w:val="left"/>
-      <w:pPr>
-        <w:ind w:left="1440" w:hanging="360"/>
-      </w:pPr>
-      <w:rPr>
-        <w:rFonts w:ascii="Courier New" w:hAnsi="Courier New" w:hint="default"/>
-      </w:rPr>
-    </w:lvl>
-    <w:lvl w:ilvl="2" w:tplc="04060005" w:tentative="1">
-      <w:start w:val="1"/>
-      <w:numFmt w:val="bullet"/>
-      <w:lvlText w:val=""/>
-      <w:lvlJc w:val="left"/>
-      <w:pPr>
-        <w:ind w:left="2160" w:hanging="360"/>
-      </w:pPr>
-      <w:rPr>
-        <w:rFonts w:ascii="Wingdings" w:hAnsi="Wingdings" w:hint="default"/>
-      </w:rPr>
-    </w:lvl>
-    <w:lvl w:ilvl="3" w:tplc="04060001" w:tentative="1">
-      <w:start w:val="1"/>
-      <w:numFmt w:val="bullet"/>
-      <w:lvlText w:val=""/>
-      <w:lvlJc w:val="left"/>
-      <w:pPr>
-        <w:ind w:left="2880" w:hanging="360"/>
-      </w:pPr>
-      <w:rPr>
-        <w:rFonts w:ascii="Symbol" w:hAnsi="Symbol" w:hint="default"/>
-      </w:rPr>
-    </w:lvl>
-    <w:lvl w:ilvl="4" w:tplc="04060003" w:tentative="1">
-      <w:start w:val="1"/>
-      <w:numFmt w:val="bullet"/>
-      <w:lvlText w:val="o"/>
-      <w:lvlJc w:val="left"/>
-      <w:pPr>
-        <w:ind w:left="3600" w:hanging="360"/>
-      </w:pPr>
-      <w:rPr>
-        <w:rFonts w:ascii="Courier New" w:hAnsi="Courier New" w:hint="default"/>
-      </w:rPr>
-    </w:lvl>
-    <w:lvl w:ilvl="5" w:tplc="04060005" w:tentative="1">
-      <w:start w:val="1"/>
-      <w:numFmt w:val="bullet"/>
-      <w:lvlText w:val=""/>
-      <w:lvlJc w:val="left"/>
-      <w:pPr>
-        <w:ind w:left="4320" w:hanging="360"/>
-      </w:pPr>
-      <w:rPr>
-        <w:rFonts w:ascii="Wingdings" w:hAnsi="Wingdings" w:hint="default"/>
-      </w:rPr>
-    </w:lvl>
-    <w:lvl w:ilvl="6" w:tplc="04060001" w:tentative="1">
-      <w:start w:val="1"/>
-      <w:numFmt w:val="bullet"/>
-      <w:lvlText w:val=""/>
-      <w:lvlJc w:val="left"/>
-      <w:pPr>
-        <w:ind w:left="5040" w:hanging="360"/>
-      </w:pPr>
-      <w:rPr>
-        <w:rFonts w:ascii="Symbol" w:hAnsi="Symbol" w:hint="default"/>
-      </w:rPr>
-    </w:lvl>
-    <w:lvl w:ilvl="7" w:tplc="04060003" w:tentative="1">
-      <w:start w:val="1"/>
-      <w:numFmt w:val="bullet"/>
-      <w:lvlText w:val="o"/>
-      <w:lvlJc w:val="left"/>
-      <w:pPr>
-        <w:ind w:left="5760" w:hanging="360"/>
-      </w:pPr>
-      <w:rPr>
-        <w:rFonts w:ascii="Courier New" w:hAnsi="Courier New" w:hint="default"/>
-      </w:rPr>
-    </w:lvl>
-    <w:lvl w:ilvl="8" w:tplc="04060005" w:tentative="1">
-      <w:start w:val="1"/>
-      <w:numFmt w:val="bullet"/>
-      <w:lvlText w:val=""/>
-      <w:lvlJc w:val="left"/>
-      <w:pPr>
-        <w:ind w:left="6480" w:hanging="360"/>
-      </w:pPr>
-      <w:rPr>
-        <w:rFonts w:ascii="Wingdings" w:hAnsi="Wingdings" w:hint="default"/>
-      </w:rPr>
-    </w:lvl>
-  </w:abstractNum>
   <w:num w:numId="1">
-    <w:abstractNumId w:val="11"/>
-  </w:num>
-  <w:num w:numId="2">
-    <w:abstractNumId w:val="12"/>
-  </w:num>
-  <w:num w:numId="3">
-    <w:abstractNumId w:val="10"/>
-  </w:num>
-  <w:num w:numId="4">
-    <w:abstractNumId w:val="13"/>
-  </w:num>
-  <w:num w:numId="5">
-    <w:abstractNumId w:val="16"/>
-  </w:num>
-  <w:num w:numId="6">
-    <w:abstractNumId w:val="14"/>
-  </w:num>
-  <w:num w:numId="7">
-    <w:abstractNumId w:val="11"/>
-    <w:lvlOverride w:ilvl="0">
-      <w:startOverride w:val="1"/>
-    </w:lvlOverride>
-    <w:lvlOverride w:ilvl="1">
-      <w:startOverride w:val="1"/>
-    </w:lvlOverride>
-    <w:lvlOverride w:ilvl="2">
-      <w:startOverride w:val="1"/>
-    </w:lvlOverride>
-    <w:lvlOverride w:ilvl="3">
-      <w:startOverride w:val="1"/>
-    </w:lvlOverride>
-    <w:lvlOverride w:ilvl="4">
-      <w:startOverride w:val="1"/>
-    </w:lvlOverride>
-    <w:lvlOverride w:ilvl="5">
-      <w:startOverride w:val="1"/>
-    </w:lvlOverride>
-    <w:lvlOverride w:ilvl="6">
-      <w:startOverride w:val="1"/>
-    </w:lvlOverride>
-    <w:lvlOverride w:ilvl="7">
-      <w:startOverride w:val="1"/>
-    </w:lvlOverride>
-    <w:lvlOverride w:ilvl="8">
-      <w:startOverride w:val="1"/>
-    </w:lvlOverride>
-  </w:num>
-  <w:num w:numId="8">
-    <w:abstractNumId w:val="9"/>
-  </w:num>
-  <w:num w:numId="9">
-    <w:abstractNumId w:val="7"/>
-  </w:num>
-  <w:num w:numId="10">
-    <w:abstractNumId w:val="6"/>
-  </w:num>
-  <w:num w:numId="11">
-    <w:abstractNumId w:val="5"/>
-  </w:num>
-  <w:num w:numId="12">
-    <w:abstractNumId w:val="4"/>
-  </w:num>
-  <w:num w:numId="13">
-    <w:abstractNumId w:val="8"/>
-  </w:num>
-  <w:num w:numId="14">
-    <w:abstractNumId w:val="3"/>
-  </w:num>
-  <w:num w:numId="15">
-    <w:abstractNumId w:val="2"/>
-  </w:num>
-  <w:num w:numId="16">
-    <w:abstractNumId w:val="1"/>
-  </w:num>
-  <w:num w:numId="17">
     <w:abstractNumId w:val="0"/>
   </w:num>
-  <w:num w:numId="18">
-    <w:abstractNumId w:val="12"/>
-  </w:num>
-  <w:num w:numId="19">
-    <w:abstractNumId w:val="12"/>
-  </w:num>
-  <w:num w:numId="20">
-    <w:abstractNumId w:val="12"/>
-  </w:num>
-  <w:num w:numId="21">
-    <w:abstractNumId w:val="12"/>
-  </w:num>
-  <w:num w:numId="22">
-    <w:abstractNumId w:val="15"/>
-  </w:num>
-  <w:num w:numId="23">
-    <w:abstractNumId w:val="11"/>
-  </w:num>
-  <w:num w:numId="24">
-    <w:abstractNumId w:val="12"/>
-  </w:num>
-  <w:num w:numId="25">
-    <w:abstractNumId w:val="11"/>
-  </w:num>
-  <w:num w:numId="26">
-    <w:abstractNumId w:val="11"/>
-  </w:num>
-  <w:num w:numId="27">
-    <w:abstractNumId w:val="11"/>
-  </w:num>
-  <w:num w:numId="28">
-    <w:abstractNumId w:val="11"/>
-  </w:num>
-  <w:num w:numId="29">
-    <w:abstractNumId w:val="11"/>
-  </w:num>
-  <w:num w:numId="30">
-    <w:abstractNumId w:val="11"/>
-  </w:num>
-  <w:num w:numId="31">
-    <w:abstractNumId w:val="11"/>
-  </w:num>
-  <w:num w:numId="32">
-    <w:abstractNumId w:val="11"/>
-  </w:num>
-  <w:num w:numId="33">
-    <w:abstractNumId w:val="11"/>
-  </w:num>
-  <w:num w:numId="34">
-    <w:abstractNumId w:val="11"/>
-  </w:num>
-  <w:num w:numId="35">
-    <w:abstractNumId w:val="11"/>
-  </w:num>
-  <w:num w:numId="36">
-    <w:abstractNumId w:val="11"/>
-  </w:num>
-  <w:num w:numId="37">
-    <w:abstractNumId w:val="11"/>
-  </w:num>
-  <w:num w:numId="38">
-    <w:abstractNumId w:val="11"/>
-  </w:num>
-  <w:num w:numId="39">
-    <w:abstractNumId w:val="11"/>
-  </w:num>
-  <w:num w:numId="40">
-    <w:abstractNumId w:val="11"/>
-  </w:num>
-  <w:num w:numId="41">
-    <w:abstractNumId w:val="11"/>
-  </w:num>
-  <w:num w:numId="42">
-    <w:abstractNumId w:val="11"/>
-  </w:num>
-  <w:num w:numId="43">
-    <w:abstractNumId w:val="11"/>
-  </w:num>
-  <w:num w:numId="44">
-    <w:abstractNumId w:val="11"/>
-  </w:num>
-  <w:num w:numId="45">
-    <w:abstractNumId w:val="11"/>
-    <w:lvlOverride w:ilvl="0">
-      <w:startOverride w:val="1"/>
-    </w:lvlOverride>
-    <w:lvlOverride w:ilvl="1">
-      <w:startOverride w:val="1"/>
-    </w:lvlOverride>
-    <w:lvlOverride w:ilvl="2">
-      <w:startOverride w:val="1"/>
-    </w:lvlOverride>
-    <w:lvlOverride w:ilvl="3">
-      <w:startOverride w:val="1"/>
-    </w:lvlOverride>
-    <w:lvlOverride w:ilvl="4">
-      <w:startOverride w:val="1"/>
-    </w:lvlOverride>
-    <w:lvlOverride w:ilvl="5">
-      <w:startOverride w:val="1"/>
-    </w:lvlOverride>
-    <w:lvlOverride w:ilvl="6">
-      <w:startOverride w:val="1"/>
-    </w:lvlOverride>
-    <w:lvlOverride w:ilvl="7">
-      <w:startOverride w:val="1"/>
-    </w:lvlOverride>
-    <w:lvlOverride w:ilvl="8">
-      <w:startOverride w:val="1"/>
-    </w:lvlOverride>
-  </w:num>
-  <w:num w:numId="46">
-    <w:abstractNumId w:val="11"/>
-  </w:num>
-  <w:num w:numId="47">
-    <w:abstractNumId w:val="11"/>
-  </w:num>
-  <w:numIdMacAtCleanup w:val="7"/>
+  <w:numIdMacAtCleanup w:val="1"/>
 </w:numbering>
 </file>
 
@@ -8195,8 +7417,8 @@
   </w:docDefaults>
   <w:latentStyles w:defLockedState="0" w:defUIPriority="99" w:defSemiHidden="1" w:defUnhideWhenUsed="1" w:defQFormat="0" w:count="267">
     <w:lsdException w:name="Normal" w:locked="1" w:semiHidden="0" w:uiPriority="0" w:unhideWhenUsed="0" w:qFormat="1"/>
-    <w:lsdException w:name="heading 1" w:locked="1" w:semiHidden="0" w:uiPriority="0" w:unhideWhenUsed="0" w:qFormat="1"/>
-    <w:lsdException w:name="heading 2" w:locked="1" w:semiHidden="0" w:uiPriority="0" w:unhideWhenUsed="0" w:qFormat="1"/>
+    <w:lsdException w:name="heading 1" w:locked="1" w:semiHidden="0" w:unhideWhenUsed="0" w:qFormat="1"/>
+    <w:lsdException w:name="heading 2" w:locked="1" w:semiHidden="0" w:unhideWhenUsed="0" w:qFormat="1"/>
     <w:lsdException w:name="heading 3" w:locked="1" w:semiHidden="0" w:uiPriority="0" w:unhideWhenUsed="0" w:qFormat="1"/>
     <w:lsdException w:name="heading 4" w:locked="1" w:semiHidden="0" w:uiPriority="0" w:unhideWhenUsed="0" w:qFormat="1"/>
     <w:lsdException w:name="heading 5" w:locked="1" w:uiPriority="0" w:qFormat="1"/>
@@ -8468,12 +7690,12 @@
     <w:locked/>
     <w:rsid w:val="001B710D"/>
     <w:rPr>
-      <w:rFonts w:ascii="Cambria" w:eastAsia="SimSun" w:hAnsi="Cambria" w:cs="Times New Roman"/>
+      <w:rFonts w:ascii="Cambria" w:eastAsia="SimSun" w:hAnsi="Cambria"/>
       <w:b/>
       <w:bCs/>
       <w:sz w:val="28"/>
       <w:szCs w:val="28"/>
-      <w:lang w:val="en-GB" w:eastAsia="en-US" w:bidi="ar-SA"/>
+      <w:lang w:val="en-GB" w:eastAsia="en-US"/>
     </w:rPr>
   </w:style>
   <w:style w:type="character" w:customStyle="1" w:styleId="Overskrift2Tegn">
@@ -8484,12 +7706,12 @@
     <w:locked/>
     <w:rsid w:val="003C6876"/>
     <w:rPr>
-      <w:rFonts w:ascii="Cambria" w:eastAsia="SimSun" w:hAnsi="Cambria" w:cs="Times New Roman"/>
+      <w:rFonts w:ascii="Cambria" w:eastAsia="SimSun" w:hAnsi="Cambria"/>
       <w:b/>
       <w:bCs/>
       <w:sz w:val="28"/>
       <w:szCs w:val="28"/>
-      <w:lang w:val="en-GB" w:eastAsia="en-US" w:bidi="ar-SA"/>
+      <w:lang w:val="en-GB" w:eastAsia="en-US"/>
     </w:rPr>
   </w:style>
   <w:style w:type="character" w:customStyle="1" w:styleId="Overskrift3Tegn">
@@ -8500,12 +7722,12 @@
     <w:locked/>
     <w:rsid w:val="00AA15FC"/>
     <w:rPr>
-      <w:rFonts w:cs="Times New Roman"/>
+      <w:rFonts w:ascii="Times New Roman" w:hAnsi="Times New Roman"/>
       <w:b/>
       <w:bCs/>
       <w:sz w:val="28"/>
       <w:szCs w:val="28"/>
-      <w:lang w:val="en-GB" w:eastAsia="en-US" w:bidi="ar-SA"/>
+      <w:lang w:val="en-GB" w:eastAsia="en-US"/>
     </w:rPr>
   </w:style>
   <w:style w:type="character" w:customStyle="1" w:styleId="Overskrift4Tegn">
@@ -8513,16 +7735,15 @@
     <w:basedOn w:val="Standardskrifttypeiafsnit"/>
     <w:link w:val="Overskrift4"/>
     <w:uiPriority w:val="99"/>
-    <w:semiHidden/>
     <w:locked/>
     <w:rsid w:val="001B710D"/>
     <w:rPr>
-      <w:rFonts w:cs="Times New Roman"/>
+      <w:rFonts w:ascii="Times New Roman" w:hAnsi="Times New Roman"/>
       <w:b/>
       <w:bCs/>
       <w:sz w:val="28"/>
       <w:szCs w:val="28"/>
-      <w:lang w:val="en-GB" w:eastAsia="en-US" w:bidi="ar-SA"/>
+      <w:lang w:val="en-GB" w:eastAsia="en-US"/>
     </w:rPr>
   </w:style>
   <w:style w:type="paragraph" w:styleId="Titel">
@@ -9072,4 +8293,16 @@
   <a:objectDefaults/>
   <a:extraClrSchemeLst/>
 </a:theme>
+</file>
+
+<file path=customXml/item1.xml><?xml version="1.0" encoding="utf-8"?>
+<b:Sources xmlns:b="http://schemas.openxmlformats.org/officeDocument/2006/bibliography" xmlns="http://schemas.openxmlformats.org/officeDocument/2006/bibliography" SelectedStyle="\APA.XSL" StyleName="APA"/>
+</file>
+
+<file path=customXml/itemProps1.xml><?xml version="1.0" encoding="utf-8"?>
+<ds:datastoreItem xmlns:ds="http://schemas.openxmlformats.org/officeDocument/2006/customXml" ds:itemID="{7C3C1DE0-F526-48C7-A9A1-A669326C235B}">
+  <ds:schemaRefs>
+    <ds:schemaRef ds:uri="http://schemas.openxmlformats.org/officeDocument/2006/bibliography"/>
+  </ds:schemaRefs>
+</ds:datastoreItem>
 </file>
</xml_diff>

<commit_message>
Adding history to systematic and missing reference
</commit_message>
<xml_diff>
--- a/Sub Systematic/SSDD COP Dismounted DocID COPDvA.docx
+++ b/Sub Systematic/SSDD COP Dismounted DocID COPDvA.docx
@@ -2189,26 +2189,19 @@
                 <w:lang w:val="en-GB"/>
               </w:rPr>
             </w:pPr>
-          </w:p>
-        </w:tc>
-        <w:tc>
-          <w:tcPr>
-            <w:tcW w:w="2444" w:type="dxa"/>
-          </w:tcPr>
-          <w:p>
-            <w:pPr>
-              <w:spacing w:after="0" w:line="240" w:lineRule="auto"/>
+            <w:r>
               <w:rPr>
                 <w:sz w:val="24"/>
                 <w:szCs w:val="24"/>
                 <w:lang w:val="en-GB"/>
               </w:rPr>
-            </w:pPr>
-          </w:p>
-        </w:tc>
-        <w:tc>
-          <w:tcPr>
-            <w:tcW w:w="2445" w:type="dxa"/>
+              <w:t>7/10 2010</w:t>
+            </w:r>
+          </w:p>
+        </w:tc>
+        <w:tc>
+          <w:tcPr>
+            <w:tcW w:w="2444" w:type="dxa"/>
           </w:tcPr>
           <w:p>
             <w:pPr>
@@ -2219,28 +2212,19 @@
                 <w:lang w:val="en-GB"/>
               </w:rPr>
             </w:pPr>
-          </w:p>
-        </w:tc>
-        <w:tc>
-          <w:tcPr>
-            <w:tcW w:w="2445" w:type="dxa"/>
-          </w:tcPr>
-          <w:p>
-            <w:pPr>
-              <w:spacing w:after="0" w:line="240" w:lineRule="auto"/>
+            <w:r>
               <w:rPr>
                 <w:sz w:val="24"/>
                 <w:szCs w:val="24"/>
                 <w:lang w:val="en-GB"/>
               </w:rPr>
-            </w:pPr>
-          </w:p>
-        </w:tc>
-      </w:tr>
-      <w:tr>
-        <w:tc>
-          <w:tcPr>
-            <w:tcW w:w="2444" w:type="dxa"/>
+              <w:t xml:space="preserve">Adding interface description and requirements </w:t>
+            </w:r>
+          </w:p>
+        </w:tc>
+        <w:tc>
+          <w:tcPr>
+            <w:tcW w:w="2445" w:type="dxa"/>
           </w:tcPr>
           <w:p>
             <w:pPr>
@@ -2251,21 +2235,14 @@
                 <w:lang w:val="en-GB"/>
               </w:rPr>
             </w:pPr>
-          </w:p>
-        </w:tc>
-        <w:tc>
-          <w:tcPr>
-            <w:tcW w:w="2444" w:type="dxa"/>
-          </w:tcPr>
-          <w:p>
-            <w:pPr>
-              <w:spacing w:after="0" w:line="240" w:lineRule="auto"/>
+            <w:r>
               <w:rPr>
                 <w:sz w:val="24"/>
                 <w:szCs w:val="24"/>
                 <w:lang w:val="en-GB"/>
               </w:rPr>
-            </w:pPr>
+              <w:t>AHP</w:t>
+            </w:r>
           </w:p>
         </w:tc>
         <w:tc>
@@ -2281,21 +2258,14 @@
                 <w:lang w:val="en-GB"/>
               </w:rPr>
             </w:pPr>
-          </w:p>
-        </w:tc>
-        <w:tc>
-          <w:tcPr>
-            <w:tcW w:w="2445" w:type="dxa"/>
-          </w:tcPr>
-          <w:p>
-            <w:pPr>
-              <w:spacing w:after="0" w:line="240" w:lineRule="auto"/>
+            <w:r>
               <w:rPr>
                 <w:sz w:val="24"/>
                 <w:szCs w:val="24"/>
                 <w:lang w:val="en-GB"/>
               </w:rPr>
-            </w:pPr>
+              <w:t>3</w:t>
+            </w:r>
           </w:p>
         </w:tc>
       </w:tr>
@@ -2361,6 +2331,68 @@
           </w:p>
         </w:tc>
       </w:tr>
+      <w:tr>
+        <w:tc>
+          <w:tcPr>
+            <w:tcW w:w="2444" w:type="dxa"/>
+          </w:tcPr>
+          <w:p>
+            <w:pPr>
+              <w:spacing w:after="0" w:line="240" w:lineRule="auto"/>
+              <w:rPr>
+                <w:sz w:val="24"/>
+                <w:szCs w:val="24"/>
+                <w:lang w:val="en-GB"/>
+              </w:rPr>
+            </w:pPr>
+          </w:p>
+        </w:tc>
+        <w:tc>
+          <w:tcPr>
+            <w:tcW w:w="2444" w:type="dxa"/>
+          </w:tcPr>
+          <w:p>
+            <w:pPr>
+              <w:spacing w:after="0" w:line="240" w:lineRule="auto"/>
+              <w:rPr>
+                <w:sz w:val="24"/>
+                <w:szCs w:val="24"/>
+                <w:lang w:val="en-GB"/>
+              </w:rPr>
+            </w:pPr>
+          </w:p>
+        </w:tc>
+        <w:tc>
+          <w:tcPr>
+            <w:tcW w:w="2445" w:type="dxa"/>
+          </w:tcPr>
+          <w:p>
+            <w:pPr>
+              <w:spacing w:after="0" w:line="240" w:lineRule="auto"/>
+              <w:rPr>
+                <w:sz w:val="24"/>
+                <w:szCs w:val="24"/>
+                <w:lang w:val="en-GB"/>
+              </w:rPr>
+            </w:pPr>
+          </w:p>
+        </w:tc>
+        <w:tc>
+          <w:tcPr>
+            <w:tcW w:w="2445" w:type="dxa"/>
+          </w:tcPr>
+          <w:p>
+            <w:pPr>
+              <w:spacing w:after="0" w:line="240" w:lineRule="auto"/>
+              <w:rPr>
+                <w:sz w:val="24"/>
+                <w:szCs w:val="24"/>
+                <w:lang w:val="en-GB"/>
+              </w:rPr>
+            </w:pPr>
+          </w:p>
+        </w:tc>
+      </w:tr>
     </w:tbl>
     <w:p>
       <w:pPr>
@@ -2410,10 +2442,23 @@
       </w:r>
       <w:r>
         <w:rPr>
-          <w:highlight w:val="yellow"/>
-          <w:lang w:val="en-GB"/>
-        </w:rPr>
-        <w:t>ref. main project</w:t>
+          <w:lang w:val="en-GB"/>
+        </w:rPr>
+        <w:t xml:space="preserve">see </w:t>
+      </w:r>
+      <w:r>
+        <w:rPr>
+          <w:rFonts w:ascii="Arial" w:hAnsi="Arial" w:cs="Arial"/>
+          <w:lang w:val="en-GB" w:eastAsia="en-GB"/>
+        </w:rPr>
+        <w:t>COPvA</w:t>
+      </w:r>
+      <w:r>
+        <w:rPr>
+          <w:rFonts w:ascii="Arial" w:hAnsi="Arial" w:cs="Arial"/>
+          <w:lang w:val="en-GB" w:eastAsia="en-GB"/>
+        </w:rPr>
+        <w:t xml:space="preserve"> and STSSvA4</w:t>
       </w:r>
       <w:r>
         <w:rPr>
@@ -2479,10 +2524,23 @@
       </w:r>
       <w:r>
         <w:rPr>
-          <w:highlight w:val="yellow"/>
-          <w:lang w:val="en-GB"/>
-        </w:rPr>
-        <w:t>ref. main project</w:t>
+          <w:lang w:val="en-GB"/>
+        </w:rPr>
+        <w:t xml:space="preserve">see </w:t>
+      </w:r>
+      <w:r>
+        <w:rPr>
+          <w:rFonts w:ascii="Arial" w:hAnsi="Arial" w:cs="Arial"/>
+          <w:lang w:val="en-GB" w:eastAsia="en-GB"/>
+        </w:rPr>
+        <w:t>COPvA</w:t>
+      </w:r>
+      <w:r>
+        <w:rPr>
+          <w:rFonts w:ascii="Arial" w:hAnsi="Arial" w:cs="Arial"/>
+          <w:lang w:val="en-GB" w:eastAsia="en-GB"/>
+        </w:rPr>
+        <w:t xml:space="preserve"> and STSSvA4</w:t>
       </w:r>
       <w:r>
         <w:rPr>
@@ -2609,7 +2667,7 @@
           <v:shape id="_x0000_i1025" type="#_x0000_t75" style="width:448.5pt;height:351.75pt" o:ole="">
             <v:imagedata r:id="rId8" o:title=""/>
           </v:shape>
-          <o:OLEObject Type="Embed" ProgID="Visio.Drawing.11" ShapeID="_x0000_i1025" DrawAspect="Content" ObjectID="_1347948259" r:id="rId9"/>
+          <o:OLEObject Type="Embed" ProgID="Visio.Drawing.11" ShapeID="_x0000_i1025" DrawAspect="Content" ObjectID="_1347948878" r:id="rId9"/>
         </w:object>
       </w:r>
     </w:p>
@@ -2855,6 +2913,80 @@
                 <w:rFonts w:ascii="Arial" w:hAnsi="Arial" w:cs="Arial"/>
                 <w:lang w:val="en-GB" w:eastAsia="en-GB"/>
               </w:rPr>
+              <w:t>COPvA</w:t>
+            </w:r>
+          </w:p>
+        </w:tc>
+        <w:tc>
+          <w:tcPr>
+            <w:tcW w:w="2126" w:type="dxa"/>
+          </w:tcPr>
+          <w:p>
+            <w:pPr>
+              <w:autoSpaceDE w:val="0"/>
+              <w:autoSpaceDN w:val="0"/>
+              <w:adjustRightInd w:val="0"/>
+              <w:spacing w:after="0" w:line="240" w:lineRule="auto"/>
+              <w:rPr>
+                <w:rFonts w:ascii="Arial" w:hAnsi="Arial" w:cs="Arial"/>
+                <w:lang w:val="en-GB" w:eastAsia="en-GB"/>
+              </w:rPr>
+            </w:pPr>
+            <w:r>
+              <w:rPr>
+                <w:rFonts w:ascii="Arial" w:hAnsi="Arial" w:cs="Arial"/>
+                <w:lang w:val="en-GB" w:eastAsia="en-GB"/>
+              </w:rPr>
+              <w:t>COP main project</w:t>
+            </w:r>
+          </w:p>
+        </w:tc>
+        <w:tc>
+          <w:tcPr>
+            <w:tcW w:w="6337" w:type="dxa"/>
+          </w:tcPr>
+          <w:p>
+            <w:pPr>
+              <w:autoSpaceDE w:val="0"/>
+              <w:autoSpaceDN w:val="0"/>
+              <w:adjustRightInd w:val="0"/>
+              <w:spacing w:after="0" w:line="240" w:lineRule="auto"/>
+              <w:rPr>
+                <w:rFonts w:ascii="Arial" w:hAnsi="Arial" w:cs="Arial"/>
+                <w:lang w:val="en-GB" w:eastAsia="en-GB"/>
+              </w:rPr>
+            </w:pPr>
+            <w:r>
+              <w:rPr>
+                <w:rFonts w:ascii="Arial" w:hAnsi="Arial" w:cs="Arial"/>
+                <w:lang w:val="en-GB" w:eastAsia="en-GB"/>
+              </w:rPr>
+              <w:t>The requirements, design and documentation for the main COP project which this project is a sub element of.</w:t>
+            </w:r>
+          </w:p>
+        </w:tc>
+      </w:tr>
+      <w:tr>
+        <w:tc>
+          <w:tcPr>
+            <w:tcW w:w="1384" w:type="dxa"/>
+          </w:tcPr>
+          <w:p>
+            <w:pPr>
+              <w:autoSpaceDE w:val="0"/>
+              <w:autoSpaceDN w:val="0"/>
+              <w:adjustRightInd w:val="0"/>
+              <w:spacing w:after="0" w:line="240" w:lineRule="auto"/>
+              <w:rPr>
+                <w:rFonts w:ascii="Arial" w:hAnsi="Arial" w:cs="Arial"/>
+                <w:lang w:val="en-GB" w:eastAsia="en-GB"/>
+              </w:rPr>
+            </w:pPr>
+            <w:r>
+              <w:rPr>
+                <w:rFonts w:ascii="Arial" w:hAnsi="Arial" w:cs="Arial"/>
+                <w:lang w:val="en-GB" w:eastAsia="en-GB"/>
+              </w:rPr>
               <w:t>STSSvA4</w:t>
             </w:r>
           </w:p>
@@ -4897,7 +5029,7 @@
           <v:shape id="_x0000_i1026" type="#_x0000_t75" style="width:481.5pt;height:315.75pt" o:ole="">
             <v:imagedata r:id="rId10" o:title=""/>
           </v:shape>
-          <o:OLEObject Type="Embed" ProgID="Visio.Drawing.11" ShapeID="_x0000_i1026" DrawAspect="Content" ObjectID="_1347948260" r:id="rId11"/>
+          <o:OLEObject Type="Embed" ProgID="Visio.Drawing.11" ShapeID="_x0000_i1026" DrawAspect="Content" ObjectID="_1347948879" r:id="rId11"/>
         </w:object>
       </w:r>
     </w:p>
@@ -5075,10 +5207,10 @@
       </w:pPr>
       <w:r>
         <w:object w:dxaOrig="8842" w:dyaOrig="5594">
-          <v:shape id="_x0000_i1034" type="#_x0000_t75" style="width:441.75pt;height:279.75pt" o:ole="">
+          <v:shape id="_x0000_i1027" type="#_x0000_t75" style="width:441.75pt;height:279.75pt" o:ole="">
             <v:imagedata r:id="rId12" o:title=""/>
           </v:shape>
-          <o:OLEObject Type="Embed" ProgID="Visio.Drawing.11" ShapeID="_x0000_i1034" DrawAspect="Content" ObjectID="_1347948261" r:id="rId13"/>
+          <o:OLEObject Type="Embed" ProgID="Visio.Drawing.11" ShapeID="_x0000_i1027" DrawAspect="Content" ObjectID="_1347948880" r:id="rId13"/>
         </w:object>
       </w:r>
     </w:p>
@@ -5410,10 +5542,10 @@
       </w:pPr>
       <w:r>
         <w:object w:dxaOrig="10413" w:dyaOrig="5441">
-          <v:shape id="_x0000_i1027" type="#_x0000_t75" style="width:481.5pt;height:252pt" o:ole="">
+          <v:shape id="_x0000_i1028" type="#_x0000_t75" style="width:481.5pt;height:252pt" o:ole="">
             <v:imagedata r:id="rId14" o:title=""/>
           </v:shape>
-          <o:OLEObject Type="Embed" ProgID="Visio.Drawing.11" ShapeID="_x0000_i1027" DrawAspect="Content" ObjectID="_1347948262" r:id="rId15"/>
+          <o:OLEObject Type="Embed" ProgID="Visio.Drawing.11" ShapeID="_x0000_i1028" DrawAspect="Content" ObjectID="_1347948881" r:id="rId15"/>
         </w:object>
       </w:r>
     </w:p>
@@ -5776,10 +5908,10 @@
       </w:pPr>
       <w:r>
         <w:object w:dxaOrig="8314" w:dyaOrig="5937">
-          <v:shape id="_x0000_i1028" type="#_x0000_t75" style="width:415.5pt;height:297pt" o:ole="">
+          <v:shape id="_x0000_i1029" type="#_x0000_t75" style="width:415.5pt;height:297pt" o:ole="">
             <v:imagedata r:id="rId16" o:title=""/>
           </v:shape>
-          <o:OLEObject Type="Embed" ProgID="Visio.Drawing.11" ShapeID="_x0000_i1028" DrawAspect="Content" ObjectID="_1347948263" r:id="rId17"/>
+          <o:OLEObject Type="Embed" ProgID="Visio.Drawing.11" ShapeID="_x0000_i1029" DrawAspect="Content" ObjectID="_1347948882" r:id="rId17"/>
         </w:object>
       </w:r>
     </w:p>
@@ -6208,10 +6340,10 @@
       </w:pPr>
       <w:r>
         <w:object w:dxaOrig="9409" w:dyaOrig="6575">
-          <v:shape id="_x0000_i1029" type="#_x0000_t75" style="width:470.25pt;height:328.5pt" o:ole="">
+          <v:shape id="_x0000_i1030" type="#_x0000_t75" style="width:470.25pt;height:328.5pt" o:ole="">
             <v:imagedata r:id="rId18" o:title=""/>
           </v:shape>
-          <o:OLEObject Type="Embed" ProgID="Visio.Drawing.11" ShapeID="_x0000_i1029" DrawAspect="Content" ObjectID="_1347948264" r:id="rId19"/>
+          <o:OLEObject Type="Embed" ProgID="Visio.Drawing.11" ShapeID="_x0000_i1030" DrawAspect="Content" ObjectID="_1347948883" r:id="rId19"/>
         </w:object>
       </w:r>
     </w:p>
@@ -6408,10 +6540,10 @@
       </w:pPr>
       <w:r>
         <w:object w:dxaOrig="11660" w:dyaOrig="5162">
-          <v:shape id="_x0000_i1030" type="#_x0000_t75" style="width:481.5pt;height:213pt" o:ole="">
+          <v:shape id="_x0000_i1031" type="#_x0000_t75" style="width:481.5pt;height:213pt" o:ole="">
             <v:imagedata r:id="rId20" o:title=""/>
           </v:shape>
-          <o:OLEObject Type="Embed" ProgID="Visio.Drawing.11" ShapeID="_x0000_i1030" DrawAspect="Content" ObjectID="_1347948265" r:id="rId21"/>
+          <o:OLEObject Type="Embed" ProgID="Visio.Drawing.11" ShapeID="_x0000_i1031" DrawAspect="Content" ObjectID="_1347948884" r:id="rId21"/>
         </w:object>
       </w:r>
     </w:p>
@@ -6621,10 +6753,10 @@
       </w:pPr>
       <w:r>
         <w:object w:dxaOrig="5327" w:dyaOrig="6575">
-          <v:shape id="_x0000_i1031" type="#_x0000_t75" style="width:266.25pt;height:328.5pt" o:ole="">
+          <v:shape id="_x0000_i1032" type="#_x0000_t75" style="width:266.25pt;height:328.5pt" o:ole="">
             <v:imagedata r:id="rId22" o:title=""/>
           </v:shape>
-          <o:OLEObject Type="Embed" ProgID="Visio.Drawing.11" ShapeID="_x0000_i1031" DrawAspect="Content" ObjectID="_1347948266" r:id="rId23"/>
+          <o:OLEObject Type="Embed" ProgID="Visio.Drawing.11" ShapeID="_x0000_i1032" DrawAspect="Content" ObjectID="_1347948885" r:id="rId23"/>
         </w:object>
       </w:r>
     </w:p>
@@ -6826,10 +6958,10 @@
       </w:pPr>
       <w:r>
         <w:object w:dxaOrig="14512" w:dyaOrig="14001">
-          <v:shape id="_x0000_i1032" type="#_x0000_t75" style="width:481.5pt;height:465pt" o:ole="">
+          <v:shape id="_x0000_i1033" type="#_x0000_t75" style="width:481.5pt;height:465pt" o:ole="">
             <v:imagedata r:id="rId24" o:title=""/>
           </v:shape>
-          <o:OLEObject Type="Embed" ProgID="Visio.Drawing.11" ShapeID="_x0000_i1032" DrawAspect="Content" ObjectID="_1347948267" r:id="rId25"/>
+          <o:OLEObject Type="Embed" ProgID="Visio.Drawing.11" ShapeID="_x0000_i1033" DrawAspect="Content" ObjectID="_1347948886" r:id="rId25"/>
         </w:object>
       </w:r>
     </w:p>
@@ -6952,10 +7084,10 @@
       </w:pPr>
       <w:r>
         <w:object w:dxaOrig="10714" w:dyaOrig="5836">
-          <v:shape id="_x0000_i1033" type="#_x0000_t75" style="width:481.5pt;height:262.5pt" o:ole="">
+          <v:shape id="_x0000_i1034" type="#_x0000_t75" style="width:481.5pt;height:262.5pt" o:ole="">
             <v:imagedata r:id="rId26" o:title=""/>
           </v:shape>
-          <o:OLEObject Type="Embed" ProgID="Visio.Drawing.11" ShapeID="_x0000_i1033" DrawAspect="Content" ObjectID="_1347948268" r:id="rId27"/>
+          <o:OLEObject Type="Embed" ProgID="Visio.Drawing.11" ShapeID="_x0000_i1034" DrawAspect="Content" ObjectID="_1347948887" r:id="rId27"/>
         </w:object>
       </w:r>
     </w:p>
@@ -7008,18 +7140,6 @@
         <w:t>Concept of execution</w:t>
       </w:r>
       <w:bookmarkEnd w:id="35"/>
-    </w:p>
-    <w:p>
-      <w:pPr>
-        <w:autoSpaceDE w:val="0"/>
-        <w:autoSpaceDN w:val="0"/>
-        <w:adjustRightInd w:val="0"/>
-        <w:spacing w:after="0" w:line="240" w:lineRule="auto"/>
-        <w:rPr>
-          <w:rFonts w:ascii="Arial" w:hAnsi="Arial" w:cs="Arial"/>
-          <w:lang w:val="en-GB" w:eastAsia="en-GB"/>
-        </w:rPr>
-      </w:pPr>
     </w:p>
     <w:p>
       <w:pPr>
@@ -11733,7 +11853,7 @@
 </file>
 
 <file path=customXml/itemProps1.xml><?xml version="1.0" encoding="utf-8"?>
-<ds:datastoreItem xmlns:ds="http://schemas.openxmlformats.org/officeDocument/2006/customXml" ds:itemID="{E8C00BD3-33E8-44F6-B167-6E5313EC3027}">
+<ds:datastoreItem xmlns:ds="http://schemas.openxmlformats.org/officeDocument/2006/customXml" ds:itemID="{8F07C8F4-6288-4E0A-85E0-8B3C575ADC88}">
   <ds:schemaRefs>
     <ds:schemaRef ds:uri="http://schemas.openxmlformats.org/officeDocument/2006/bibliography"/>
   </ds:schemaRefs>

</xml_diff>